<commit_message>
update all changes: finishing all basic regression analysis, sorting files in an organized way, and keep processing on generating a sysmetica model.
</commit_message>
<xml_diff>
--- a/URS project.docx
+++ b/URS project.docx
@@ -4677,6 +4677,131 @@
         <mc:AlternateContent>
           <mc:Choice Requires="wps">
             <w:drawing>
+              <wp:anchor distT="0" distB="0" distL="114300" distR="114300" simplePos="0" relativeHeight="251710464" behindDoc="0" locked="0" layoutInCell="1" allowOverlap="1" wp14:anchorId="1F7E5CDD" wp14:editId="4DBD6001">
+                <wp:simplePos x="0" y="0"/>
+                <wp:positionH relativeFrom="column">
+                  <wp:posOffset>3556000</wp:posOffset>
+                </wp:positionH>
+                <wp:positionV relativeFrom="paragraph">
+                  <wp:posOffset>-275590</wp:posOffset>
+                </wp:positionV>
+                <wp:extent cx="1894114" cy="239486"/>
+                <wp:effectExtent l="0" t="0" r="0" b="0"/>
+                <wp:wrapNone/>
+                <wp:docPr id="1898906027" name="Text Box 17"/>
+                <wp:cNvGraphicFramePr/>
+                <a:graphic xmlns:a="http://schemas.openxmlformats.org/drawingml/2006/main">
+                  <a:graphicData uri="http://schemas.microsoft.com/office/word/2010/wordprocessingShape">
+                    <wps:wsp>
+                      <wps:cNvSpPr txBox="1"/>
+                      <wps:spPr>
+                        <a:xfrm>
+                          <a:off x="0" y="0"/>
+                          <a:ext cx="1894114" cy="239486"/>
+                        </a:xfrm>
+                        <a:prstGeom prst="rect">
+                          <a:avLst/>
+                        </a:prstGeom>
+                        <a:noFill/>
+                        <a:ln w="6350">
+                          <a:noFill/>
+                        </a:ln>
+                      </wps:spPr>
+                      <wps:txbx>
+                        <w:txbxContent>
+                          <w:p>
+                            <w:pPr>
+                              <w:spacing w:line="240" w:lineRule="auto"/>
+                              <w:rPr>
+                                <w:sz w:val="18"/>
+                                <w:szCs w:val="18"/>
+                                <w:lang w:val="en-US"/>
+                              </w:rPr>
+                            </w:pPr>
+                            <w:r>
+                              <w:rPr>
+                                <w:sz w:val="18"/>
+                                <w:szCs w:val="18"/>
+                                <w:lang w:val="en-US"/>
+                              </w:rPr>
+                              <w:t>Below BMI 30:</w:t>
+                            </w:r>
+                            <w:r>
+                              <w:rPr>
+                                <w:sz w:val="18"/>
+                                <w:szCs w:val="18"/>
+                                <w:lang w:val="en-US"/>
+                              </w:rPr>
+                              <w:t xml:space="preserve"> increasing variance</w:t>
+                            </w:r>
+                          </w:p>
+                        </w:txbxContent>
+                      </wps:txbx>
+                      <wps:bodyPr rot="0" spcFirstLastPara="0" vertOverflow="overflow" horzOverflow="overflow" vert="horz" wrap="square" lIns="91440" tIns="45720" rIns="91440" bIns="45720" numCol="1" spcCol="0" rtlCol="0" fromWordArt="0" anchor="t" anchorCtr="0" forceAA="0" compatLnSpc="1">
+                        <a:prstTxWarp prst="textNoShape">
+                          <a:avLst/>
+                        </a:prstTxWarp>
+                        <a:noAutofit/>
+                      </wps:bodyPr>
+                    </wps:wsp>
+                  </a:graphicData>
+                </a:graphic>
+                <wp14:sizeRelH relativeFrom="margin">
+                  <wp14:pctWidth>0</wp14:pctWidth>
+                </wp14:sizeRelH>
+                <wp14:sizeRelV relativeFrom="margin">
+                  <wp14:pctHeight>0</wp14:pctHeight>
+                </wp14:sizeRelV>
+              </wp:anchor>
+            </w:drawing>
+          </mc:Choice>
+          <mc:Fallback>
+            <w:pict>
+              <v:shape w14:anchorId="1F7E5CDD" id="Text Box 17" o:spid="_x0000_s1027" type="#_x0000_t202" style="position:absolute;left:0;text-align:left;margin-left:280pt;margin-top:-21.7pt;width:149.15pt;height:18.85pt;z-index:251710464;visibility:visible;mso-wrap-style:square;mso-width-percent:0;mso-height-percent:0;mso-wrap-distance-left:9pt;mso-wrap-distance-top:0;mso-wrap-distance-right:9pt;mso-wrap-distance-bottom:0;mso-position-horizontal:absolute;mso-position-horizontal-relative:text;mso-position-vertical:absolute;mso-position-vertical-relative:text;mso-width-percent:0;mso-height-percent:0;mso-width-relative:margin;mso-height-relative:margin;v-text-anchor:top" o:gfxdata="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" filled="f" stroked="f" strokeweight=".5pt">
+                <v:textbox>
+                  <w:txbxContent>
+                    <w:p>
+                      <w:pPr>
+                        <w:spacing w:line="240" w:lineRule="auto"/>
+                        <w:rPr>
+                          <w:sz w:val="18"/>
+                          <w:szCs w:val="18"/>
+                          <w:lang w:val="en-US"/>
+                        </w:rPr>
+                      </w:pPr>
+                      <w:r>
+                        <w:rPr>
+                          <w:sz w:val="18"/>
+                          <w:szCs w:val="18"/>
+                          <w:lang w:val="en-US"/>
+                        </w:rPr>
+                        <w:t>Below BMI 30:</w:t>
+                      </w:r>
+                      <w:r>
+                        <w:rPr>
+                          <w:sz w:val="18"/>
+                          <w:szCs w:val="18"/>
+                          <w:lang w:val="en-US"/>
+                        </w:rPr>
+                        <w:t xml:space="preserve"> increasing variance</w:t>
+                      </w:r>
+                    </w:p>
+                  </w:txbxContent>
+                </v:textbox>
+              </v:shape>
+            </w:pict>
+          </mc:Fallback>
+        </mc:AlternateContent>
+      </w:r>
+      <w:r>
+        <w:rPr>
+          <w:rFonts w:ascii="Times New Roman" w:hAnsi="Times New Roman" w:cs="Times New Roman"/>
+          <w:noProof/>
+          <w:lang w:val="en-US"/>
+        </w:rPr>
+        <mc:AlternateContent>
+          <mc:Choice Requires="wps">
+            <w:drawing>
               <wp:anchor distT="0" distB="0" distL="114300" distR="114300" simplePos="0" relativeHeight="251677696" behindDoc="0" locked="0" layoutInCell="1" allowOverlap="1" wp14:anchorId="19A5E951" wp14:editId="32624294">
                 <wp:simplePos x="0" y="0"/>
                 <wp:positionH relativeFrom="column">
@@ -4925,7 +5050,7 @@
           </mc:Choice>
           <mc:Fallback>
             <w:pict>
-              <v:shape w14:anchorId="319CF9A2" id="Text Box 17" o:spid="_x0000_s1027" type="#_x0000_t202" style="position:absolute;left:0;text-align:left;margin-left:268pt;margin-top:-33.7pt;width:149.15pt;height:18.85pt;z-index:251707392;visibility:visible;mso-wrap-style:square;mso-width-percent:0;mso-height-percent:0;mso-wrap-distance-left:9pt;mso-wrap-distance-top:0;mso-wrap-distance-right:9pt;mso-wrap-distance-bottom:0;mso-position-horizontal:absolute;mso-position-horizontal-relative:text;mso-position-vertical:absolute;mso-position-vertical-relative:text;mso-width-percent:0;mso-height-percent:0;mso-width-relative:margin;mso-height-relative:margin;v-text-anchor:top" o:gfxdata="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" filled="f" stroked="f" strokeweight=".5pt">
+              <v:shape w14:anchorId="319CF9A2" id="_x0000_s1028" type="#_x0000_t202" style="position:absolute;left:0;text-align:left;margin-left:268pt;margin-top:-33.7pt;width:149.15pt;height:18.85pt;z-index:251707392;visibility:visible;mso-wrap-style:square;mso-width-percent:0;mso-height-percent:0;mso-wrap-distance-left:9pt;mso-wrap-distance-top:0;mso-wrap-distance-right:9pt;mso-wrap-distance-bottom:0;mso-position-horizontal:absolute;mso-position-horizontal-relative:text;mso-position-vertical:absolute;mso-position-vertical-relative:text;mso-width-percent:0;mso-height-percent:0;mso-width-relative:margin;mso-height-relative:margin;v-text-anchor:top" o:gfxdata="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" filled="f" stroked="f" strokeweight=".5pt">
                 <v:textbox>
                   <w:txbxContent>
                     <w:p>
@@ -5066,7 +5191,7 @@
           </mc:Choice>
           <mc:Fallback>
             <w:pict>
-              <v:shape w14:anchorId="6745DEB5" id="_x0000_s1028" type="#_x0000_t202" style="position:absolute;left:0;text-align:left;margin-left:99.7pt;margin-top:-33.7pt;width:112.75pt;height:18.85pt;z-index:251705344;visibility:visible;mso-wrap-style:square;mso-width-percent:0;mso-height-percent:0;mso-wrap-distance-left:9pt;mso-wrap-distance-top:0;mso-wrap-distance-right:9pt;mso-wrap-distance-bottom:0;mso-position-horizontal:absolute;mso-position-horizontal-relative:text;mso-position-vertical:absolute;mso-position-vertical-relative:text;mso-width-percent:0;mso-height-percent:0;mso-width-relative:margin;mso-height-relative:margin;v-text-anchor:top" o:gfxdata="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" filled="f" stroked="f" strokeweight=".5pt">
+              <v:shape w14:anchorId="6745DEB5" id="_x0000_s1029" type="#_x0000_t202" style="position:absolute;left:0;text-align:left;margin-left:99.7pt;margin-top:-33.7pt;width:112.75pt;height:18.85pt;z-index:251705344;visibility:visible;mso-wrap-style:square;mso-width-percent:0;mso-height-percent:0;mso-wrap-distance-left:9pt;mso-wrap-distance-top:0;mso-wrap-distance-right:9pt;mso-wrap-distance-bottom:0;mso-position-horizontal:absolute;mso-position-horizontal-relative:text;mso-position-vertical:absolute;mso-position-vertical-relative:text;mso-width-percent:0;mso-height-percent:0;mso-width-relative:margin;mso-height-relative:margin;v-text-anchor:top" o:gfxdata="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" filled="f" stroked="f" strokeweight=".5pt">
                 <v:textbox>
                   <w:txbxContent>
                     <w:p>
@@ -5414,7 +5539,7 @@
           </mc:Choice>
           <mc:Fallback>
             <w:pict>
-              <v:shape w14:anchorId="6BAAA59D" id="Text Box 14" o:spid="_x0000_s1029" type="#_x0000_t202" style="position:absolute;left:0;text-align:left;margin-left:430.7pt;margin-top:16.5pt;width:81.55pt;height:25.15pt;z-index:251700224;visibility:visible;mso-wrap-style:square;mso-wrap-distance-left:9pt;mso-wrap-distance-top:0;mso-wrap-distance-right:9pt;mso-wrap-distance-bottom:0;mso-position-horizontal:absolute;mso-position-horizontal-relative:text;mso-position-vertical:absolute;mso-position-vertical-relative:text;v-text-anchor:top" o:gfxdata="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" fillcolor="white [3201]" stroked="f" strokeweight=".5pt">
+              <v:shape w14:anchorId="6BAAA59D" id="Text Box 14" o:spid="_x0000_s1030" type="#_x0000_t202" style="position:absolute;left:0;text-align:left;margin-left:430.7pt;margin-top:16.5pt;width:81.55pt;height:25.15pt;z-index:251700224;visibility:visible;mso-wrap-style:square;mso-wrap-distance-left:9pt;mso-wrap-distance-top:0;mso-wrap-distance-right:9pt;mso-wrap-distance-bottom:0;mso-position-horizontal:absolute;mso-position-horizontal-relative:text;mso-position-vertical:absolute;mso-position-vertical-relative:text;v-text-anchor:top" o:gfxdata="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" fillcolor="white [3201]" stroked="f" strokeweight=".5pt">
                 <v:textbox>
                   <w:txbxContent>
                     <w:p>
@@ -5520,7 +5645,7 @@
           </mc:Choice>
           <mc:Fallback>
             <w:pict>
-              <v:shape w14:anchorId="15141E40" id="Text Box 13" o:spid="_x0000_s1030" type="#_x0000_t202" style="position:absolute;left:0;text-align:left;margin-left:449.1pt;margin-top:87.5pt;width:55.45pt;height:14.15pt;z-index:251695104;visibility:visible;mso-wrap-style:square;mso-width-percent:0;mso-wrap-distance-left:9pt;mso-wrap-distance-top:0;mso-wrap-distance-right:9pt;mso-wrap-distance-bottom:0;mso-position-horizontal:absolute;mso-position-horizontal-relative:text;mso-position-vertical:absolute;mso-position-vertical-relative:text;mso-width-percent:0;mso-width-relative:margin;v-text-anchor:top" o:gfxdata="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" fillcolor="white [3201]" stroked="f" strokeweight=".5pt">
+              <v:shape w14:anchorId="15141E40" id="Text Box 13" o:spid="_x0000_s1031" type="#_x0000_t202" style="position:absolute;left:0;text-align:left;margin-left:449.1pt;margin-top:87.5pt;width:55.45pt;height:14.15pt;z-index:251695104;visibility:visible;mso-wrap-style:square;mso-width-percent:0;mso-wrap-distance-left:9pt;mso-wrap-distance-top:0;mso-wrap-distance-right:9pt;mso-wrap-distance-bottom:0;mso-position-horizontal:absolute;mso-position-horizontal-relative:text;mso-position-vertical:absolute;mso-position-vertical-relative:text;mso-width-percent:0;mso-width-relative:margin;v-text-anchor:top" o:gfxdata="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" fillcolor="white [3201]" stroked="f" strokeweight=".5pt">
                 <v:textbox>
                   <w:txbxContent>
                     <w:p>
@@ -5634,7 +5759,7 @@
           </mc:Choice>
           <mc:Fallback>
             <w:pict>
-              <v:shape w14:anchorId="55AD1874" id="_x0000_s1031" type="#_x0000_t202" style="position:absolute;left:0;text-align:left;margin-left:449.1pt;margin-top:67.6pt;width:57.65pt;height:14.15pt;z-index:251693056;visibility:visible;mso-wrap-style:square;mso-width-percent:0;mso-wrap-distance-left:9pt;mso-wrap-distance-top:0;mso-wrap-distance-right:9pt;mso-wrap-distance-bottom:0;mso-position-horizontal:absolute;mso-position-horizontal-relative:text;mso-position-vertical:absolute;mso-position-vertical-relative:text;mso-width-percent:0;mso-width-relative:margin;v-text-anchor:top" o:gfxdata="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" fillcolor="white [3201]" stroked="f" strokeweight=".5pt">
+              <v:shape w14:anchorId="55AD1874" id="_x0000_s1032" type="#_x0000_t202" style="position:absolute;left:0;text-align:left;margin-left:449.1pt;margin-top:67.6pt;width:57.65pt;height:14.15pt;z-index:251693056;visibility:visible;mso-wrap-style:square;mso-width-percent:0;mso-wrap-distance-left:9pt;mso-wrap-distance-top:0;mso-wrap-distance-right:9pt;mso-wrap-distance-bottom:0;mso-position-horizontal:absolute;mso-position-horizontal-relative:text;mso-position-vertical:absolute;mso-position-vertical-relative:text;mso-width-percent:0;mso-width-relative:margin;v-text-anchor:top" o:gfxdata="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" fillcolor="white [3201]" stroked="f" strokeweight=".5pt">
                 <v:textbox>
                   <w:txbxContent>
                     <w:p>
@@ -5748,7 +5873,7 @@
           </mc:Choice>
           <mc:Fallback>
             <w:pict>
-              <v:shape w14:anchorId="7E4D34E5" id="_x0000_s1032" type="#_x0000_t202" style="position:absolute;left:0;text-align:left;margin-left:449.3pt;margin-top:128.9pt;width:67.2pt;height:14.15pt;z-index:251699200;visibility:visible;mso-wrap-style:square;mso-width-percent:0;mso-wrap-distance-left:9pt;mso-wrap-distance-top:0;mso-wrap-distance-right:9pt;mso-wrap-distance-bottom:0;mso-position-horizontal:absolute;mso-position-horizontal-relative:text;mso-position-vertical:absolute;mso-position-vertical-relative:text;mso-width-percent:0;mso-width-relative:margin;v-text-anchor:top" o:gfxdata="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" fillcolor="white [3201]" stroked="f" strokeweight=".5pt">
+              <v:shape w14:anchorId="7E4D34E5" id="_x0000_s1033" type="#_x0000_t202" style="position:absolute;left:0;text-align:left;margin-left:449.3pt;margin-top:128.9pt;width:67.2pt;height:14.15pt;z-index:251699200;visibility:visible;mso-wrap-style:square;mso-width-percent:0;mso-wrap-distance-left:9pt;mso-wrap-distance-top:0;mso-wrap-distance-right:9pt;mso-wrap-distance-bottom:0;mso-position-horizontal:absolute;mso-position-horizontal-relative:text;mso-position-vertical:absolute;mso-position-vertical-relative:text;mso-width-percent:0;mso-width-relative:margin;v-text-anchor:top" o:gfxdata="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" fillcolor="white [3201]" stroked="f" strokeweight=".5pt">
                 <v:textbox>
                   <w:txbxContent>
                     <w:p>
@@ -5862,7 +5987,7 @@
           </mc:Choice>
           <mc:Fallback>
             <w:pict>
-              <v:shape w14:anchorId="5DB245A3" id="_x0000_s1033" type="#_x0000_t202" style="position:absolute;left:0;text-align:left;margin-left:449.1pt;margin-top:47.7pt;width:56.75pt;height:14.15pt;z-index:251691008;visibility:visible;mso-wrap-style:square;mso-width-percent:0;mso-wrap-distance-left:9pt;mso-wrap-distance-top:0;mso-wrap-distance-right:9pt;mso-wrap-distance-bottom:0;mso-position-horizontal:absolute;mso-position-horizontal-relative:text;mso-position-vertical:absolute;mso-position-vertical-relative:text;mso-width-percent:0;mso-width-relative:margin;v-text-anchor:top" o:gfxdata="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" fillcolor="white [3201]" stroked="f" strokeweight=".5pt">
+              <v:shape w14:anchorId="5DB245A3" id="_x0000_s1034" type="#_x0000_t202" style="position:absolute;left:0;text-align:left;margin-left:449.1pt;margin-top:47.7pt;width:56.75pt;height:14.15pt;z-index:251691008;visibility:visible;mso-wrap-style:square;mso-width-percent:0;mso-wrap-distance-left:9pt;mso-wrap-distance-top:0;mso-wrap-distance-right:9pt;mso-wrap-distance-bottom:0;mso-position-horizontal:absolute;mso-position-horizontal-relative:text;mso-position-vertical:absolute;mso-position-vertical-relative:text;mso-width-percent:0;mso-width-relative:margin;v-text-anchor:top" o:gfxdata="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" fillcolor="white [3201]" stroked="f" strokeweight=".5pt">
                 <v:textbox>
                   <w:txbxContent>
                     <w:p>
@@ -5976,7 +6101,7 @@
           </mc:Choice>
           <mc:Fallback>
             <w:pict>
-              <v:shape w14:anchorId="6AB5DF5F" id="_x0000_s1034" type="#_x0000_t202" style="position:absolute;left:0;text-align:left;margin-left:449.1pt;margin-top:107.1pt;width:58.05pt;height:14.15pt;z-index:251697152;visibility:visible;mso-wrap-style:square;mso-width-percent:0;mso-wrap-distance-left:9pt;mso-wrap-distance-top:0;mso-wrap-distance-right:9pt;mso-wrap-distance-bottom:0;mso-position-horizontal:absolute;mso-position-horizontal-relative:text;mso-position-vertical:absolute;mso-position-vertical-relative:text;mso-width-percent:0;mso-width-relative:margin;v-text-anchor:top" o:gfxdata="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" fillcolor="white [3201]" stroked="f" strokeweight=".5pt">
+              <v:shape w14:anchorId="6AB5DF5F" id="_x0000_s1035" type="#_x0000_t202" style="position:absolute;left:0;text-align:left;margin-left:449.1pt;margin-top:107.1pt;width:58.05pt;height:14.15pt;z-index:251697152;visibility:visible;mso-wrap-style:square;mso-width-percent:0;mso-wrap-distance-left:9pt;mso-wrap-distance-top:0;mso-wrap-distance-right:9pt;mso-wrap-distance-bottom:0;mso-position-horizontal:absolute;mso-position-horizontal-relative:text;mso-position-vertical:absolute;mso-position-vertical-relative:text;mso-width-percent:0;mso-width-relative:margin;v-text-anchor:top" o:gfxdata="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" fillcolor="white [3201]" stroked="f" strokeweight=".5pt">
                 <v:textbox>
                   <w:txbxContent>
                     <w:p>
@@ -8220,7 +8345,6 @@
       <w:pPr>
         <w:rPr>
           <w:rFonts w:ascii="Times New Roman" w:hAnsi="Times New Roman" w:cs="Times New Roman"/>
-          <w:lang w:val="en-US"/>
         </w:rPr>
       </w:pPr>
       <w:r>
@@ -8232,12 +8356,335 @@
     </w:p>
     <w:p>
       <w:pPr>
+        <w:pStyle w:val="ListParagraph"/>
+        <w:numPr>
+          <w:ilvl w:val="2"/>
+          <w:numId w:val="2"/>
+        </w:numPr>
+        <w:rPr>
+          <w:rFonts w:ascii="Times New Roman" w:hAnsi="Times New Roman" w:cs="Times New Roman" w:hint="eastAsia"/>
+          <w:b/>
+          <w:bCs/>
+          <w:lang w:val="en-US"/>
+        </w:rPr>
+      </w:pPr>
+      <w:r>
+        <w:rPr>
+          <w:rFonts w:ascii="Times New Roman" w:hAnsi="Times New Roman" w:cs="Times New Roman" w:hint="eastAsia"/>
+          <w:b/>
+          <w:bCs/>
+          <w:lang w:val="en-US"/>
+        </w:rPr>
+        <w:t>S</w:t>
+      </w:r>
+      <w:r>
+        <w:rPr>
+          <w:rFonts w:ascii="Times New Roman" w:hAnsi="Times New Roman" w:cs="Times New Roman"/>
+          <w:b/>
+          <w:bCs/>
+          <w:lang w:val="en-US"/>
+        </w:rPr>
+        <w:t>warm plot between smoking condition and charges</w:t>
+      </w:r>
+    </w:p>
+    <w:p>
+      <w:pPr>
+        <w:keepNext/>
+        <w:rPr>
+          <w:rFonts w:ascii="Times New Roman" w:hAnsi="Times New Roman" w:cs="Times New Roman"/>
+        </w:rPr>
+      </w:pPr>
+      <w:r>
+        <w:rPr>
+          <w:rFonts w:ascii="Times New Roman" w:hAnsi="Times New Roman" w:cs="Times New Roman"/>
+        </w:rPr>
+        <w:t xml:space="preserve">Once an individual is a smoker, their insurance charge immediately jumps to a </w:t>
+      </w:r>
+      <w:r>
+        <w:rPr>
+          <w:rFonts w:ascii="Times New Roman" w:hAnsi="Times New Roman" w:cs="Times New Roman"/>
+        </w:rPr>
+        <w:t>minimum of</w:t>
+      </w:r>
+      <w:r>
+        <w:rPr>
+          <w:rFonts w:ascii="Times New Roman" w:hAnsi="Times New Roman" w:cs="Times New Roman"/>
+        </w:rPr>
+        <w:t xml:space="preserve"> 15,000</w:t>
+      </w:r>
+      <w:r>
+        <w:rPr>
+          <w:rFonts w:ascii="Times New Roman" w:hAnsi="Times New Roman" w:cs="Times New Roman"/>
+          <w:b/>
+          <w:bCs/>
+        </w:rPr>
+        <w:t xml:space="preserve"> </w:t>
+      </w:r>
+      <w:r>
+        <w:rPr>
+          <w:rFonts w:ascii="Times New Roman" w:hAnsi="Times New Roman" w:cs="Times New Roman"/>
+        </w:rPr>
+        <w:t xml:space="preserve">(with very few exceptions), regardless of other minor factors. </w:t>
+      </w:r>
+      <w:r>
+        <w:rPr>
+          <w:rFonts w:ascii="Times New Roman" w:hAnsi="Times New Roman" w:cs="Times New Roman"/>
+        </w:rPr>
+        <w:t xml:space="preserve">Charges for smokers </w:t>
+      </w:r>
+      <w:r>
+        <w:rPr>
+          <w:rFonts w:ascii="Times New Roman" w:hAnsi="Times New Roman" w:cs="Times New Roman"/>
+        </w:rPr>
+        <w:lastRenderedPageBreak/>
+        <w:t>exhibits a scatter and massive range ( from 15,000 to 63,000), which confirms that the oberal charge for smokers is significanty largers than for non-smokers.</w:t>
+      </w:r>
+    </w:p>
+    <w:p>
+      <w:pPr>
         <w:keepNext/>
         <w:jc w:val="center"/>
         <w:rPr>
           <w:rFonts w:ascii="Times New Roman" w:hAnsi="Times New Roman" w:cs="Times New Roman"/>
         </w:rPr>
       </w:pPr>
+      <w:r>
+        <w:rPr>
+          <w:rFonts w:ascii="Times New Roman" w:hAnsi="Times New Roman" w:cs="Times New Roman"/>
+          <w:noProof/>
+          <w:lang w:val="en-US"/>
+        </w:rPr>
+        <mc:AlternateContent>
+          <mc:Choice Requires="wps">
+            <w:drawing>
+              <wp:anchor distT="0" distB="0" distL="114300" distR="114300" simplePos="0" relativeHeight="251712512" behindDoc="0" locked="0" layoutInCell="1" allowOverlap="1" wp14:anchorId="225A54BE" wp14:editId="739178A2">
+                <wp:simplePos x="0" y="0"/>
+                <wp:positionH relativeFrom="column">
+                  <wp:posOffset>4804319</wp:posOffset>
+                </wp:positionH>
+                <wp:positionV relativeFrom="paragraph">
+                  <wp:posOffset>1558471</wp:posOffset>
+                </wp:positionV>
+                <wp:extent cx="1894114" cy="664029"/>
+                <wp:effectExtent l="0" t="0" r="0" b="0"/>
+                <wp:wrapNone/>
+                <wp:docPr id="1607274747" name="Text Box 17"/>
+                <wp:cNvGraphicFramePr/>
+                <a:graphic xmlns:a="http://schemas.openxmlformats.org/drawingml/2006/main">
+                  <a:graphicData uri="http://schemas.microsoft.com/office/word/2010/wordprocessingShape">
+                    <wps:wsp>
+                      <wps:cNvSpPr txBox="1"/>
+                      <wps:spPr>
+                        <a:xfrm>
+                          <a:off x="0" y="0"/>
+                          <a:ext cx="1894114" cy="664029"/>
+                        </a:xfrm>
+                        <a:prstGeom prst="rect">
+                          <a:avLst/>
+                        </a:prstGeom>
+                        <a:noFill/>
+                        <a:ln w="6350">
+                          <a:noFill/>
+                        </a:ln>
+                      </wps:spPr>
+                      <wps:txbx>
+                        <w:txbxContent>
+                          <w:p>
+                            <w:pPr>
+                              <w:spacing w:line="240" w:lineRule="auto"/>
+                              <w:rPr>
+                                <w:sz w:val="18"/>
+                                <w:szCs w:val="18"/>
+                                <w:lang w:val="en-US"/>
+                              </w:rPr>
+                            </w:pPr>
+                            <w:r>
+                              <w:rPr>
+                                <w:sz w:val="18"/>
+                                <w:szCs w:val="18"/>
+                                <w:lang w:val="en-US"/>
+                              </w:rPr>
+                              <w:t>Non-smoker:</w:t>
+                            </w:r>
+                          </w:p>
+                          <w:p>
+                            <w:pPr>
+                              <w:spacing w:line="240" w:lineRule="auto"/>
+                              <w:rPr>
+                                <w:sz w:val="18"/>
+                                <w:szCs w:val="18"/>
+                                <w:lang w:val="en-US"/>
+                              </w:rPr>
+                            </w:pPr>
+                            <w:r>
+                              <w:rPr>
+                                <w:sz w:val="18"/>
+                                <w:szCs w:val="18"/>
+                                <w:lang w:val="en-US"/>
+                              </w:rPr>
+                              <w:t xml:space="preserve">Data clustering at the range of </w:t>
+                            </w:r>
+                            <w:r>
+                              <w:rPr>
+                                <w:sz w:val="18"/>
+                                <w:szCs w:val="18"/>
+                                <w:lang w:val="en-US"/>
+                              </w:rPr>
+                              <w:t>below 10,000 – 15,000</w:t>
+                            </w:r>
+                          </w:p>
+                        </w:txbxContent>
+                      </wps:txbx>
+                      <wps:bodyPr rot="0" spcFirstLastPara="0" vertOverflow="overflow" horzOverflow="overflow" vert="horz" wrap="square" lIns="91440" tIns="45720" rIns="91440" bIns="45720" numCol="1" spcCol="0" rtlCol="0" fromWordArt="0" anchor="t" anchorCtr="0" forceAA="0" compatLnSpc="1">
+                        <a:prstTxWarp prst="textNoShape">
+                          <a:avLst/>
+                        </a:prstTxWarp>
+                        <a:noAutofit/>
+                      </wps:bodyPr>
+                    </wps:wsp>
+                  </a:graphicData>
+                </a:graphic>
+                <wp14:sizeRelH relativeFrom="margin">
+                  <wp14:pctWidth>0</wp14:pctWidth>
+                </wp14:sizeRelH>
+                <wp14:sizeRelV relativeFrom="margin">
+                  <wp14:pctHeight>0</wp14:pctHeight>
+                </wp14:sizeRelV>
+              </wp:anchor>
+            </w:drawing>
+          </mc:Choice>
+          <mc:Fallback>
+            <w:pict>
+              <v:shape w14:anchorId="225A54BE" id="_x0000_s1036" type="#_x0000_t202" style="position:absolute;left:0;text-align:left;margin-left:378.3pt;margin-top:122.7pt;width:149.15pt;height:52.3pt;z-index:251712512;visibility:visible;mso-wrap-style:square;mso-width-percent:0;mso-height-percent:0;mso-wrap-distance-left:9pt;mso-wrap-distance-top:0;mso-wrap-distance-right:9pt;mso-wrap-distance-bottom:0;mso-position-horizontal:absolute;mso-position-horizontal-relative:text;mso-position-vertical:absolute;mso-position-vertical-relative:text;mso-width-percent:0;mso-height-percent:0;mso-width-relative:margin;mso-height-relative:margin;v-text-anchor:top" o:gfxdata="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" filled="f" stroked="f" strokeweight=".5pt">
+                <v:textbox>
+                  <w:txbxContent>
+                    <w:p>
+                      <w:pPr>
+                        <w:spacing w:line="240" w:lineRule="auto"/>
+                        <w:rPr>
+                          <w:sz w:val="18"/>
+                          <w:szCs w:val="18"/>
+                          <w:lang w:val="en-US"/>
+                        </w:rPr>
+                      </w:pPr>
+                      <w:r>
+                        <w:rPr>
+                          <w:sz w:val="18"/>
+                          <w:szCs w:val="18"/>
+                          <w:lang w:val="en-US"/>
+                        </w:rPr>
+                        <w:t>Non-smoker:</w:t>
+                      </w:r>
+                    </w:p>
+                    <w:p>
+                      <w:pPr>
+                        <w:spacing w:line="240" w:lineRule="auto"/>
+                        <w:rPr>
+                          <w:sz w:val="18"/>
+                          <w:szCs w:val="18"/>
+                          <w:lang w:val="en-US"/>
+                        </w:rPr>
+                      </w:pPr>
+                      <w:r>
+                        <w:rPr>
+                          <w:sz w:val="18"/>
+                          <w:szCs w:val="18"/>
+                          <w:lang w:val="en-US"/>
+                        </w:rPr>
+                        <w:t xml:space="preserve">Data clustering at the range of </w:t>
+                      </w:r>
+                      <w:r>
+                        <w:rPr>
+                          <w:sz w:val="18"/>
+                          <w:szCs w:val="18"/>
+                          <w:lang w:val="en-US"/>
+                        </w:rPr>
+                        <w:t>below 10,000 – 15,000</w:t>
+                      </w:r>
+                    </w:p>
+                  </w:txbxContent>
+                </v:textbox>
+              </v:shape>
+            </w:pict>
+          </mc:Fallback>
+        </mc:AlternateContent>
+      </w:r>
+      <w:r>
+        <w:rPr>
+          <w:rFonts w:ascii="Times New Roman" w:hAnsi="Times New Roman" w:cs="Times New Roman"/>
+          <w:noProof/>
+          <w:lang w:val="en-US"/>
+        </w:rPr>
+        <mc:AlternateContent>
+          <mc:Choice Requires="wps">
+            <w:drawing>
+              <wp:anchor distT="0" distB="0" distL="114300" distR="114300" simplePos="0" relativeHeight="251708416" behindDoc="0" locked="0" layoutInCell="1" allowOverlap="1" wp14:anchorId="42EC8893" wp14:editId="0982694A">
+                <wp:simplePos x="0" y="0"/>
+                <wp:positionH relativeFrom="column">
+                  <wp:posOffset>3184317</wp:posOffset>
+                </wp:positionH>
+                <wp:positionV relativeFrom="paragraph">
+                  <wp:posOffset>1632872</wp:posOffset>
+                </wp:positionV>
+                <wp:extent cx="1502065" cy="499701"/>
+                <wp:effectExtent l="0" t="0" r="9525" b="8890"/>
+                <wp:wrapNone/>
+                <wp:docPr id="1017306745" name="Rectangle 31"/>
+                <wp:cNvGraphicFramePr/>
+                <a:graphic xmlns:a="http://schemas.openxmlformats.org/drawingml/2006/main">
+                  <a:graphicData uri="http://schemas.microsoft.com/office/word/2010/wordprocessingShape">
+                    <wps:wsp>
+                      <wps:cNvSpPr/>
+                      <wps:spPr>
+                        <a:xfrm>
+                          <a:off x="0" y="0"/>
+                          <a:ext cx="1502065" cy="499701"/>
+                        </a:xfrm>
+                        <a:prstGeom prst="rect">
+                          <a:avLst/>
+                        </a:prstGeom>
+                        <a:noFill/>
+                        <a:ln w="9525"/>
+                      </wps:spPr>
+                      <wps:style>
+                        <a:lnRef idx="2">
+                          <a:schemeClr val="accent6"/>
+                        </a:lnRef>
+                        <a:fillRef idx="1">
+                          <a:schemeClr val="lt1"/>
+                        </a:fillRef>
+                        <a:effectRef idx="0">
+                          <a:schemeClr val="accent6"/>
+                        </a:effectRef>
+                        <a:fontRef idx="minor">
+                          <a:schemeClr val="dk1"/>
+                        </a:fontRef>
+                      </wps:style>
+                      <wps:bodyPr rot="0" spcFirstLastPara="0" vertOverflow="overflow" horzOverflow="overflow" vert="horz" wrap="square" lIns="91440" tIns="45720" rIns="91440" bIns="45720" numCol="1" spcCol="0" rtlCol="0" fromWordArt="0" anchor="ctr" anchorCtr="0" forceAA="0" compatLnSpc="1">
+                        <a:prstTxWarp prst="textNoShape">
+                          <a:avLst/>
+                        </a:prstTxWarp>
+                        <a:noAutofit/>
+                      </wps:bodyPr>
+                    </wps:wsp>
+                  </a:graphicData>
+                </a:graphic>
+                <wp14:sizeRelH relativeFrom="margin">
+                  <wp14:pctWidth>0</wp14:pctWidth>
+                </wp14:sizeRelH>
+                <wp14:sizeRelV relativeFrom="margin">
+                  <wp14:pctHeight>0</wp14:pctHeight>
+                </wp14:sizeRelV>
+              </wp:anchor>
+            </w:drawing>
+          </mc:Choice>
+          <mc:Fallback>
+            <w:pict>
+              <v:rect w14:anchorId="041A782A" id="Rectangle 31" o:spid="_x0000_s1026" style="position:absolute;margin-left:250.75pt;margin-top:128.55pt;width:118.25pt;height:39.35pt;z-index:251708416;visibility:visible;mso-wrap-style:square;mso-width-percent:0;mso-height-percent:0;mso-wrap-distance-left:9pt;mso-wrap-distance-top:0;mso-wrap-distance-right:9pt;mso-wrap-distance-bottom:0;mso-position-horizontal:absolute;mso-position-horizontal-relative:text;mso-position-vertical:absolute;mso-position-vertical-relative:text;mso-width-percent:0;mso-height-percent:0;mso-width-relative:margin;mso-height-relative:margin;v-text-anchor:middle" o:gfxdata="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" filled="f" strokecolor="#4ea72e [3209]"/>
+            </w:pict>
+          </mc:Fallback>
+        </mc:AlternateContent>
+      </w:r>
       <w:r>
         <w:rPr>
           <w:rFonts w:ascii="Times New Roman" w:hAnsi="Times New Roman" w:cs="Times New Roman"/>
@@ -8351,15 +8798,261 @@
     </w:p>
     <w:p>
       <w:pPr>
+        <w:pStyle w:val="NormalWeb"/>
+      </w:pPr>
+      <w:r>
+        <w:t xml:space="preserve">The distribution of charges for non-smokers exhibits </w:t>
+      </w:r>
+      <w:r>
+        <w:t>extreme positive skewness. The violin plot is characterized by its maximal width and height at the lowest charge bracket (approaching zero), confirming that the vast majority of non-smokers incur minimal annual medical expenses. The rapid narrowing of the violin as charges increase demonstrates a high concentration of probability mass at the low end.</w:t>
+      </w:r>
+    </w:p>
+    <w:p>
+      <w:pPr>
+        <w:pStyle w:val="NormalWeb"/>
+      </w:pPr>
+      <w:r>
+        <w:t>This shape is indicative of a low baseline risk profile: the typical non-smoker incurs only routine preventative and minor medical costs. The long, narrow tail extending toward higher charges represents a small minority of non-smokers who required high-cost intervention (e.g., due to accidents or non-smoking related chronic conditions). Overall, this distribution is highly predictable, centering around a low median value.</w:t>
+      </w:r>
+    </w:p>
+    <w:p>
+      <w:pPr>
+        <w:pStyle w:val="NormalWeb"/>
+      </w:pPr>
+      <w:r>
+        <w:t xml:space="preserve">The violin for the "Smoker: Yes" group is substantially </w:t>
+      </w:r>
+      <w:r>
+        <w:t>wider overall</w:t>
+      </w:r>
+      <w:r>
+        <w:t xml:space="preserve"> and is laterally shifted, indicating a much higher mean and median charge. Crucially, the density remains significant and relatively consistent across the </w:t>
+      </w:r>
+      <w:r>
+        <w:t>to range</w:t>
+      </w:r>
+      <w:r>
+        <w:t>, demonstrating that high costs are the norm, not the exception, for this group.</w:t>
+      </w:r>
+    </w:p>
+    <w:p>
+      <w:pPr>
+        <w:pStyle w:val="NormalWeb"/>
+      </w:pPr>
+      <w:r>
+        <w:t>This broad distribution confirms that once the Smoker variable has dictated a high baseline cost, the remaining variance in charges is explained by a multitude of other factors (such as age, BMI, and children) whose relative contributions are spread out across a wide range.</w:t>
+      </w:r>
+    </w:p>
+    <w:p>
+      <w:pPr>
+        <w:pStyle w:val="NormalWeb"/>
+      </w:pPr>
+    </w:p>
+    <w:p>
+      <w:pPr>
         <w:keepNext/>
         <w:jc w:val="center"/>
       </w:pPr>
+    </w:p>
+    <w:p>
+      <w:pPr>
+        <w:keepNext/>
+        <w:jc w:val="center"/>
+      </w:pPr>
+      <w:r>
+        <w:rPr>
+          <w:rFonts w:ascii="Times New Roman" w:hAnsi="Times New Roman" w:cs="Times New Roman"/>
+          <w:noProof/>
+          <w:lang w:val="en-US"/>
+        </w:rPr>
+        <mc:AlternateContent>
+          <mc:Choice Requires="wps">
+            <w:drawing>
+              <wp:anchor distT="0" distB="0" distL="114300" distR="114300" simplePos="0" relativeHeight="251716608" behindDoc="0" locked="0" layoutInCell="1" allowOverlap="1" wp14:anchorId="26A4BF42" wp14:editId="51783C3F">
+                <wp:simplePos x="0" y="0"/>
+                <wp:positionH relativeFrom="column">
+                  <wp:posOffset>4667579</wp:posOffset>
+                </wp:positionH>
+                <wp:positionV relativeFrom="paragraph">
+                  <wp:posOffset>1131205</wp:posOffset>
+                </wp:positionV>
+                <wp:extent cx="1894114" cy="664029"/>
+                <wp:effectExtent l="0" t="0" r="0" b="0"/>
+                <wp:wrapNone/>
+                <wp:docPr id="360662765" name="Text Box 17"/>
+                <wp:cNvGraphicFramePr/>
+                <a:graphic xmlns:a="http://schemas.openxmlformats.org/drawingml/2006/main">
+                  <a:graphicData uri="http://schemas.microsoft.com/office/word/2010/wordprocessingShape">
+                    <wps:wsp>
+                      <wps:cNvSpPr txBox="1"/>
+                      <wps:spPr>
+                        <a:xfrm>
+                          <a:off x="0" y="0"/>
+                          <a:ext cx="1894114" cy="664029"/>
+                        </a:xfrm>
+                        <a:prstGeom prst="rect">
+                          <a:avLst/>
+                        </a:prstGeom>
+                        <a:noFill/>
+                        <a:ln w="6350">
+                          <a:noFill/>
+                        </a:ln>
+                      </wps:spPr>
+                      <wps:txbx>
+                        <w:txbxContent>
+                          <w:p>
+                            <w:pPr>
+                              <w:spacing w:line="240" w:lineRule="auto"/>
+                              <w:rPr>
+                                <w:sz w:val="18"/>
+                                <w:szCs w:val="18"/>
+                                <w:lang w:val="en-US"/>
+                              </w:rPr>
+                            </w:pPr>
+                            <w:r>
+                              <w:rPr>
+                                <w:sz w:val="18"/>
+                                <w:szCs w:val="18"/>
+                                <w:lang w:val="en-US"/>
+                              </w:rPr>
+                              <w:t xml:space="preserve">Sudden decrease in the width of smoker when the charge is 30,000 </w:t>
+                            </w:r>
+                          </w:p>
+                        </w:txbxContent>
+                      </wps:txbx>
+                      <wps:bodyPr rot="0" spcFirstLastPara="0" vertOverflow="overflow" horzOverflow="overflow" vert="horz" wrap="square" lIns="91440" tIns="45720" rIns="91440" bIns="45720" numCol="1" spcCol="0" rtlCol="0" fromWordArt="0" anchor="t" anchorCtr="0" forceAA="0" compatLnSpc="1">
+                        <a:prstTxWarp prst="textNoShape">
+                          <a:avLst/>
+                        </a:prstTxWarp>
+                        <a:noAutofit/>
+                      </wps:bodyPr>
+                    </wps:wsp>
+                  </a:graphicData>
+                </a:graphic>
+                <wp14:sizeRelH relativeFrom="margin">
+                  <wp14:pctWidth>0</wp14:pctWidth>
+                </wp14:sizeRelH>
+                <wp14:sizeRelV relativeFrom="margin">
+                  <wp14:pctHeight>0</wp14:pctHeight>
+                </wp14:sizeRelV>
+              </wp:anchor>
+            </w:drawing>
+          </mc:Choice>
+          <mc:Fallback>
+            <w:pict>
+              <v:shape w14:anchorId="26A4BF42" id="_x0000_s1037" type="#_x0000_t202" style="position:absolute;left:0;text-align:left;margin-left:367.55pt;margin-top:89.05pt;width:149.15pt;height:52.3pt;z-index:251716608;visibility:visible;mso-wrap-style:square;mso-width-percent:0;mso-height-percent:0;mso-wrap-distance-left:9pt;mso-wrap-distance-top:0;mso-wrap-distance-right:9pt;mso-wrap-distance-bottom:0;mso-position-horizontal:absolute;mso-position-horizontal-relative:text;mso-position-vertical:absolute;mso-position-vertical-relative:text;mso-width-percent:0;mso-height-percent:0;mso-width-relative:margin;mso-height-relative:margin;v-text-anchor:top" o:gfxdata="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" filled="f" stroked="f" strokeweight=".5pt">
+                <v:textbox>
+                  <w:txbxContent>
+                    <w:p>
+                      <w:pPr>
+                        <w:spacing w:line="240" w:lineRule="auto"/>
+                        <w:rPr>
+                          <w:sz w:val="18"/>
+                          <w:szCs w:val="18"/>
+                          <w:lang w:val="en-US"/>
+                        </w:rPr>
+                      </w:pPr>
+                      <w:r>
+                        <w:rPr>
+                          <w:sz w:val="18"/>
+                          <w:szCs w:val="18"/>
+                          <w:lang w:val="en-US"/>
+                        </w:rPr>
+                        <w:t xml:space="preserve">Sudden decrease in the width of smoker when the charge is 30,000 </w:t>
+                      </w:r>
+                    </w:p>
+                  </w:txbxContent>
+                </v:textbox>
+              </v:shape>
+            </w:pict>
+          </mc:Fallback>
+        </mc:AlternateContent>
+      </w:r>
+      <w:r>
+        <w:rPr>
+          <w:rFonts w:ascii="Times New Roman" w:hAnsi="Times New Roman" w:cs="Times New Roman"/>
+          <w:noProof/>
+          <w:lang w:val="en-US"/>
+        </w:rPr>
+        <mc:AlternateContent>
+          <mc:Choice Requires="wps">
+            <w:drawing>
+              <wp:anchor distT="0" distB="0" distL="114300" distR="114300" simplePos="0" relativeHeight="251714560" behindDoc="0" locked="0" layoutInCell="1" allowOverlap="1" wp14:anchorId="060833D3" wp14:editId="1855D4E9">
+                <wp:simplePos x="0" y="0"/>
+                <wp:positionH relativeFrom="column">
+                  <wp:posOffset>3375660</wp:posOffset>
+                </wp:positionH>
+                <wp:positionV relativeFrom="paragraph">
+                  <wp:posOffset>1401401</wp:posOffset>
+                </wp:positionV>
+                <wp:extent cx="927189" cy="134087"/>
+                <wp:effectExtent l="0" t="0" r="12700" b="18415"/>
+                <wp:wrapNone/>
+                <wp:docPr id="271080351" name="Rectangle 31"/>
+                <wp:cNvGraphicFramePr/>
+                <a:graphic xmlns:a="http://schemas.openxmlformats.org/drawingml/2006/main">
+                  <a:graphicData uri="http://schemas.microsoft.com/office/word/2010/wordprocessingShape">
+                    <wps:wsp>
+                      <wps:cNvSpPr/>
+                      <wps:spPr>
+                        <a:xfrm>
+                          <a:off x="0" y="0"/>
+                          <a:ext cx="927189" cy="134087"/>
+                        </a:xfrm>
+                        <a:prstGeom prst="rect">
+                          <a:avLst/>
+                        </a:prstGeom>
+                        <a:noFill/>
+                        <a:ln w="9525">
+                          <a:solidFill>
+                            <a:srgbClr val="EE0000"/>
+                          </a:solidFill>
+                        </a:ln>
+                      </wps:spPr>
+                      <wps:style>
+                        <a:lnRef idx="2">
+                          <a:schemeClr val="accent6"/>
+                        </a:lnRef>
+                        <a:fillRef idx="1">
+                          <a:schemeClr val="lt1"/>
+                        </a:fillRef>
+                        <a:effectRef idx="0">
+                          <a:schemeClr val="accent6"/>
+                        </a:effectRef>
+                        <a:fontRef idx="minor">
+                          <a:schemeClr val="dk1"/>
+                        </a:fontRef>
+                      </wps:style>
+                      <wps:bodyPr rot="0" spcFirstLastPara="0" vertOverflow="overflow" horzOverflow="overflow" vert="horz" wrap="square" lIns="91440" tIns="45720" rIns="91440" bIns="45720" numCol="1" spcCol="0" rtlCol="0" fromWordArt="0" anchor="ctr" anchorCtr="0" forceAA="0" compatLnSpc="1">
+                        <a:prstTxWarp prst="textNoShape">
+                          <a:avLst/>
+                        </a:prstTxWarp>
+                        <a:noAutofit/>
+                      </wps:bodyPr>
+                    </wps:wsp>
+                  </a:graphicData>
+                </a:graphic>
+                <wp14:sizeRelH relativeFrom="margin">
+                  <wp14:pctWidth>0</wp14:pctWidth>
+                </wp14:sizeRelH>
+                <wp14:sizeRelV relativeFrom="margin">
+                  <wp14:pctHeight>0</wp14:pctHeight>
+                </wp14:sizeRelV>
+              </wp:anchor>
+            </w:drawing>
+          </mc:Choice>
+          <mc:Fallback>
+            <w:pict>
+              <v:rect w14:anchorId="3E844849" id="Rectangle 31" o:spid="_x0000_s1026" style="position:absolute;margin-left:265.8pt;margin-top:110.35pt;width:73pt;height:10.55pt;z-index:251714560;visibility:visible;mso-wrap-style:square;mso-width-percent:0;mso-height-percent:0;mso-wrap-distance-left:9pt;mso-wrap-distance-top:0;mso-wrap-distance-right:9pt;mso-wrap-distance-bottom:0;mso-position-horizontal:absolute;mso-position-horizontal-relative:text;mso-position-vertical:absolute;mso-position-vertical-relative:text;mso-width-percent:0;mso-height-percent:0;mso-width-relative:margin;mso-height-relative:margin;v-text-anchor:middle" o:gfxdata="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" filled="f" strokecolor="#e00"/>
+            </w:pict>
+          </mc:Fallback>
+        </mc:AlternateContent>
+      </w:r>
       <w:r>
         <w:rPr>
           <w:rFonts w:hint="eastAsia"/>
           <w:noProof/>
         </w:rPr>
-        <w:lastRenderedPageBreak/>
         <w:drawing>
           <wp:inline distT="0" distB="0" distL="0" distR="0" wp14:anchorId="334525E6" wp14:editId="06E748D3">
             <wp:extent cx="3667159" cy="2765502"/>
@@ -8416,9 +9109,6 @@
       <w:pPr>
         <w:pStyle w:val="Caption"/>
         <w:jc w:val="center"/>
-        <w:rPr>
-          <w:rFonts w:hint="eastAsia"/>
-        </w:rPr>
       </w:pPr>
       <w:r>
         <w:t xml:space="preserve">Figure </w:t>
@@ -8443,7 +9133,161 @@
     </w:p>
     <w:p>
       <w:pPr>
-        <w:keepNext/>
+        <w:rPr>
+          <w:rFonts w:ascii="Times New Roman" w:hAnsi="Times New Roman" w:cs="Times New Roman"/>
+        </w:rPr>
+      </w:pPr>
+      <w:r>
+        <w:rPr>
+          <w:rFonts w:ascii="Times New Roman" w:hAnsi="Times New Roman" w:cs="Times New Roman"/>
+        </w:rPr>
+        <w:t xml:space="preserve">Noticeably, there is a sudden decrease in the width of the smoker when the charge reaches to 30,000. Here’s </w:t>
+      </w:r>
+      <w:r>
+        <w:rPr>
+          <w:rFonts w:ascii="Times New Roman" w:hAnsi="Times New Roman" w:cs="Times New Roman" w:hint="eastAsia"/>
+        </w:rPr>
+        <w:t>the</w:t>
+      </w:r>
+      <w:r>
+        <w:rPr>
+          <w:rFonts w:ascii="Times New Roman" w:hAnsi="Times New Roman" w:cs="Times New Roman"/>
+        </w:rPr>
+        <w:t xml:space="preserve"> hypothesis that I made to try to analyze this threshold:</w:t>
+      </w:r>
+    </w:p>
+    <w:p>
+      <w:pPr>
+        <w:pStyle w:val="ListParagraph"/>
+        <w:numPr>
+          <w:ilvl w:val="1"/>
+          <w:numId w:val="3"/>
+        </w:numPr>
+        <w:rPr>
+          <w:rFonts w:ascii="Times New Roman" w:hAnsi="Times New Roman" w:cs="Times New Roman"/>
+        </w:rPr>
+      </w:pPr>
+      <w:r>
+        <w:rPr>
+          <w:rFonts w:ascii="Times New Roman" w:hAnsi="Times New Roman" w:cs="Times New Roman"/>
+          <w:b/>
+          <w:bCs/>
+        </w:rPr>
+        <w:t>Policy Thresholds or Product Differentiation:</w:t>
+      </w:r>
+      <w:r>
+        <w:rPr>
+          <w:rFonts w:ascii="Times New Roman" w:hAnsi="Times New Roman" w:cs="Times New Roman"/>
+        </w:rPr>
+        <w:t xml:space="preserve"> The sharp drop supports the hypothesis that </w:t>
+      </w:r>
+      <w:r>
+        <w:rPr>
+          <w:rFonts w:ascii="Times New Roman" w:hAnsi="Times New Roman" w:cs="Times New Roman"/>
+        </w:rPr>
+        <w:t xml:space="preserve">30,000 </w:t>
+      </w:r>
+      <w:r>
+        <w:rPr>
+          <w:rFonts w:ascii="Times New Roman" w:hAnsi="Times New Roman" w:cs="Times New Roman"/>
+        </w:rPr>
+        <w:t>may act as a  major cost boundary tied to insurance product design. The high density below this level likely captures the costs associated with common high-risk interventions for smokers (e.g., standard heart disease treatment, common respiratory disease management). The individuals whose costs exceed this boundary may represent those who have entered a smaller, more specialized risk pool.</w:t>
+      </w:r>
+    </w:p>
+    <w:p>
+      <w:pPr>
+        <w:widowControl w:val="0"/>
+        <w:rPr>
+          <w:rFonts w:ascii="Times New Roman" w:hAnsi="Times New Roman" w:cs="Times New Roman"/>
+        </w:rPr>
+      </w:pPr>
+      <w:r>
+        <w:rPr>
+          <w:rFonts w:ascii="Times New Roman" w:hAnsi="Times New Roman" w:cs="Times New Roman"/>
+        </w:rPr>
+        <w:t xml:space="preserve">After a sudden decrease, the width increases again around 45,000 to 50,000. This </w:t>
+      </w:r>
+      <w:r>
+        <w:rPr>
+          <w:rFonts w:ascii="Times New Roman" w:hAnsi="Times New Roman" w:cs="Times New Roman"/>
+        </w:rPr>
+        <w:t xml:space="preserve">likely represents a cost cluster linked to a very specific, extremely expensive set of medical interventions that primarily affect smokers. </w:t>
+      </w:r>
+      <w:r>
+        <w:rPr>
+          <w:rFonts w:ascii="Times New Roman" w:hAnsi="Times New Roman" w:cs="Times New Roman"/>
+        </w:rPr>
+        <w:t xml:space="preserve">Also, </w:t>
+      </w:r>
+      <w:r>
+        <w:rPr>
+          <w:rFonts w:ascii="Times New Roman" w:hAnsi="Times New Roman" w:cs="Times New Roman"/>
+        </w:rPr>
+        <w:t>The individuals in this secondary bump are likely those who combine smoker status with other severe, high-risk factors (e.g., extremely high BMI, multiple children, or old age) that accelerate or complicate their conditions.</w:t>
+      </w:r>
+    </w:p>
+    <w:p>
+      <w:pPr>
+        <w:widowControl w:val="0"/>
+        <w:rPr>
+          <w:rFonts w:ascii="Times New Roman" w:hAnsi="Times New Roman" w:cs="Times New Roman"/>
+        </w:rPr>
+      </w:pPr>
+    </w:p>
+    <w:p>
+      <w:pPr>
+        <w:pStyle w:val="ListParagraph"/>
+        <w:widowControl w:val="0"/>
+        <w:numPr>
+          <w:ilvl w:val="2"/>
+          <w:numId w:val="2"/>
+        </w:numPr>
+        <w:rPr>
+          <w:rFonts w:ascii="Times New Roman" w:hAnsi="Times New Roman" w:cs="Times New Roman"/>
+          <w:b/>
+          <w:bCs/>
+        </w:rPr>
+      </w:pPr>
+      <w:r>
+        <w:rPr>
+          <w:rFonts w:ascii="Times New Roman" w:hAnsi="Times New Roman" w:cs="Times New Roman"/>
+          <w:b/>
+          <w:bCs/>
+        </w:rPr>
+        <w:t>Swamr plot between regionn and charge</w:t>
+      </w:r>
+    </w:p>
+    <w:p>
+      <w:pPr>
+        <w:widowControl w:val="0"/>
+        <w:ind w:left="1080"/>
+        <w:rPr>
+          <w:rFonts w:ascii="Times New Roman" w:hAnsi="Times New Roman" w:cs="Times New Roman"/>
+        </w:rPr>
+      </w:pPr>
+      <w:r>
+        <w:rPr>
+          <w:rFonts w:ascii="Times New Roman" w:hAnsi="Times New Roman" w:cs="Times New Roman"/>
+        </w:rPr>
+        <w:t xml:space="preserve">According to </w:t>
+      </w:r>
+      <w:r>
+        <w:rPr>
+          <w:rFonts w:ascii="Times New Roman" w:hAnsi="Times New Roman" w:cs="Times New Roman"/>
+        </w:rPr>
+        <w:t xml:space="preserve">the swarm plot below, all regiosn show a high concentration of individuals in the low charge bracket ( below 10,000). While shapes look similar, the southeast region appears to have a slightly higher density of points in the 35,000 to 50,000 range. </w:t>
+      </w:r>
+    </w:p>
+    <w:p>
+      <w:pPr>
+        <w:rPr>
+          <w:rFonts w:ascii="Times New Roman" w:hAnsi="Times New Roman" w:cs="Times New Roman"/>
+        </w:rPr>
+      </w:pPr>
+    </w:p>
+    <w:p>
+      <w:pPr>
+        <w:widowControl w:val="0"/>
         <w:jc w:val="center"/>
         <w:rPr>
           <w:rFonts w:ascii="Times New Roman" w:hAnsi="Times New Roman" w:cs="Times New Roman"/>
@@ -8556,6 +9400,27 @@
       <w:pPr>
         <w:pStyle w:val="ListParagraph"/>
         <w:keepNext/>
+        <w:rPr>
+          <w:rFonts w:ascii="Times New Roman" w:hAnsi="Times New Roman" w:cs="Times New Roman"/>
+        </w:rPr>
+      </w:pPr>
+      <w:r>
+        <w:rPr>
+          <w:rFonts w:ascii="Times New Roman" w:hAnsi="Times New Roman" w:cs="Times New Roman"/>
+        </w:rPr>
+        <w:t xml:space="preserve">By generating a violin plot to systematically visualize data distribution and probability, the southeast region consistently demonstrate the highest average costs. </w:t>
+      </w:r>
+      <w:r>
+        <w:rPr>
+          <w:rFonts w:ascii="Times New Roman" w:hAnsi="Times New Roman" w:cs="Times New Roman"/>
+        </w:rPr>
+        <w:t>The wider density in the moderate-to-high charge range suggests that costs for common medical procedures, or the average health profile of the region's population, systematically results in higher claims. This difference is statistically valuable, even if it accounts for a small percentage of the total variance, as it reflects genuine regional variations in healthcare pricing and utilization.</w:t>
+      </w:r>
+    </w:p>
+    <w:p>
+      <w:pPr>
+        <w:pStyle w:val="ListParagraph"/>
+        <w:keepNext/>
         <w:jc w:val="center"/>
       </w:pPr>
       <w:r>
@@ -8563,7 +9428,6 @@
           <w:rFonts w:ascii="Times New Roman" w:hAnsi="Times New Roman" w:cs="Times New Roman"/>
           <w:noProof/>
         </w:rPr>
-        <w:lastRenderedPageBreak/>
         <w:drawing>
           <wp:inline distT="0" distB="0" distL="0" distR="0" wp14:anchorId="629CF9F2" wp14:editId="70EFD82A">
             <wp:extent cx="3947532" cy="2368519"/>
@@ -9604,7 +10468,7 @@
   <w:abstractNum w:abstractNumId="8" w15:restartNumberingAfterBreak="0">
     <w:nsid w:val="77780A1D"/>
     <w:multiLevelType w:val="multilevel"/>
-    <w:tmpl w:val="49B622CE"/>
+    <w:tmpl w:val="E58A762C"/>
     <w:lvl w:ilvl="0">
       <w:start w:val="1"/>
       <w:numFmt w:val="bullet"/>
@@ -9621,20 +10485,16 @@
         <w:sz w:val="20"/>
       </w:rPr>
     </w:lvl>
-    <w:lvl w:ilvl="1" w:tentative="1">
+    <w:lvl w:ilvl="1">
       <w:start w:val="1"/>
-      <w:numFmt w:val="bullet"/>
-      <w:lvlText w:val="o"/>
+      <w:numFmt w:val="decimal"/>
+      <w:lvlText w:val="%2."/>
       <w:lvlJc w:val="left"/>
       <w:pPr>
-        <w:tabs>
-          <w:tab w:val="num" w:pos="1440"/>
-        </w:tabs>
         <w:ind w:left="1440" w:hanging="360"/>
       </w:pPr>
       <w:rPr>
-        <w:rFonts w:ascii="Courier New" w:hAnsi="Courier New" w:hint="default"/>
-        <w:sz w:val="20"/>
+        <w:rFonts w:hint="default"/>
       </w:rPr>
     </w:lvl>
     <w:lvl w:ilvl="2" w:tentative="1">

</xml_diff>

<commit_message>
updated code for ANN model, creating three hidden layers: 64 nodes, 32 nodes, and 8 nodes. Visualize ANN result.
</commit_message>
<xml_diff>
--- a/URS project.docx
+++ b/URS project.docx
@@ -7,15 +7,37 @@
         <w:jc w:val="center"/>
         <w:rPr>
           <w:rFonts w:ascii="Times New Roman" w:hAnsi="Times New Roman" w:cs="Times New Roman"/>
+          <w:b/>
+          <w:bCs/>
           <w:lang w:val="en-US"/>
         </w:rPr>
       </w:pPr>
       <w:r>
         <w:rPr>
           <w:rFonts w:ascii="Times New Roman" w:hAnsi="Times New Roman" w:cs="Times New Roman"/>
+          <w:b/>
+          <w:bCs/>
           <w:lang w:val="en-US"/>
         </w:rPr>
-        <w:t>URS project:</w:t>
+        <w:t>URS project</w:t>
+      </w:r>
+      <w:r>
+        <w:rPr>
+          <w:rFonts w:ascii="Times New Roman" w:hAnsi="Times New Roman" w:cs="Times New Roman"/>
+          <w:b/>
+          <w:bCs/>
+          <w:lang w:val="en-US"/>
+        </w:rPr>
+        <w:t xml:space="preserve"> on Kaggle medical insurance dataset</w:t>
+      </w:r>
+      <w:r>
+        <w:rPr>
+          <w:rFonts w:ascii="Times New Roman" w:hAnsi="Times New Roman" w:cs="Times New Roman"/>
+          <w:b/>
+          <w:bCs/>
+          <w:lang w:val="en-US"/>
+        </w:rPr>
+        <w:t>:</w:t>
       </w:r>
     </w:p>
     <w:p>
@@ -53,45 +75,16 @@
         </w:rPr>
         <w:t xml:space="preserve">Source: </w:t>
       </w:r>
-      <w:bookmarkStart w:id="0" w:name="OLE_LINK28"/>
-      <w:r>
-        <w:rPr>
-          <w:rFonts w:ascii="Times New Roman" w:hAnsi="Times New Roman" w:cs="Times New Roman"/>
-        </w:rPr>
-        <w:fldChar w:fldCharType="begin"/>
-      </w:r>
-      <w:r>
-        <w:rPr>
-          <w:rFonts w:ascii="Times New Roman" w:hAnsi="Times New Roman" w:cs="Times New Roman"/>
-        </w:rPr>
-        <w:instrText>HYPERLINK "https://www.kaggle.com/datasets/mosapabdelghany/medical-insurance-cost-dataset"</w:instrText>
-      </w:r>
-      <w:r>
-        <w:rPr>
-          <w:rFonts w:ascii="Times New Roman" w:hAnsi="Times New Roman" w:cs="Times New Roman"/>
-        </w:rPr>
-      </w:r>
-      <w:r>
-        <w:rPr>
-          <w:rFonts w:ascii="Times New Roman" w:hAnsi="Times New Roman" w:cs="Times New Roman"/>
-        </w:rPr>
-        <w:fldChar w:fldCharType="separate"/>
-      </w:r>
-      <w:r>
-        <w:rPr>
-          <w:rStyle w:val="Hyperlink"/>
-          <w:rFonts w:ascii="Times New Roman" w:hAnsi="Times New Roman" w:cs="Times New Roman"/>
-          <w:lang w:val="en-US"/>
-        </w:rPr>
-        <w:t>https://www.kaggle.com/datasets/mosapabdelghany/medical-insurance-cost-dataset</w:t>
-      </w:r>
-      <w:r>
-        <w:rPr>
-          <w:rFonts w:ascii="Times New Roman" w:hAnsi="Times New Roman" w:cs="Times New Roman"/>
-        </w:rPr>
-        <w:fldChar w:fldCharType="end"/>
-      </w:r>
-      <w:bookmarkEnd w:id="0"/>
+      <w:hyperlink r:id="rId8" w:history="1">
+        <w:r>
+          <w:rPr>
+            <w:rStyle w:val="Hyperlink"/>
+            <w:rFonts w:ascii="Times New Roman" w:hAnsi="Times New Roman" w:cs="Times New Roman"/>
+            <w:lang w:val="en-US"/>
+          </w:rPr>
+          <w:t>https://www.kaggle.com/datasets/mosapabdelghany/medical-insurance-cost-dataset</w:t>
+        </w:r>
+      </w:hyperlink>
     </w:p>
     <w:p>
       <w:pPr>
@@ -870,7 +863,7 @@
                     <pic:cNvPicPr/>
                   </pic:nvPicPr>
                   <pic:blipFill>
-                    <a:blip r:embed="rId8">
+                    <a:blip r:embed="rId9">
                       <a:extLst>
                         <a:ext uri="{28A0092B-C50C-407E-A947-70E740481C1C}">
                           <a14:useLocalDpi xmlns:a14="http://schemas.microsoft.com/office/drawing/2010/main" val="0"/>
@@ -975,7 +968,7 @@
           <w:szCs w:val="18"/>
         </w:rPr>
         <w:drawing>
-          <wp:inline distT="0" distB="0" distL="0" distR="0" wp14:anchorId="2C419B51" wp14:editId="5AEDEA1D">
+          <wp:inline distT="0" distB="0" distL="0" distR="0" wp14:anchorId="2C419B51" wp14:editId="46EFBD13">
             <wp:extent cx="4027102" cy="2485390"/>
             <wp:effectExtent l="0" t="0" r="0" b="3810"/>
             <wp:docPr id="735668631" name="Picture 19" descr="A graph of a graph of a number of points&#10;&#10;AI-generated content may be incorrect."/>
@@ -990,7 +983,7 @@
                     <pic:cNvPicPr/>
                   </pic:nvPicPr>
                   <pic:blipFill rotWithShape="1">
-                    <a:blip r:embed="rId9" cstate="print">
+                    <a:blip r:embed="rId10" cstate="print">
                       <a:extLst>
                         <a:ext uri="{28A0092B-C50C-407E-A947-70E740481C1C}">
                           <a14:useLocalDpi xmlns:a14="http://schemas.microsoft.com/office/drawing/2010/main" val="0"/>
@@ -1746,7 +1739,7 @@
                     <pic:cNvPicPr/>
                   </pic:nvPicPr>
                   <pic:blipFill>
-                    <a:blip r:embed="rId10" cstate="print">
+                    <a:blip r:embed="rId11" cstate="print">
                       <a:extLst>
                         <a:ext uri="{28A0092B-C50C-407E-A947-70E740481C1C}">
                           <a14:useLocalDpi xmlns:a14="http://schemas.microsoft.com/office/drawing/2010/main" val="0"/>
@@ -2252,7 +2245,7 @@
                     <pic:cNvPicPr/>
                   </pic:nvPicPr>
                   <pic:blipFill>
-                    <a:blip r:embed="rId11" cstate="print">
+                    <a:blip r:embed="rId12" cstate="print">
                       <a:extLst>
                         <a:ext uri="{28A0092B-C50C-407E-A947-70E740481C1C}">
                           <a14:useLocalDpi xmlns:a14="http://schemas.microsoft.com/office/drawing/2010/main" val="0"/>
@@ -2305,7 +2298,7 @@
                 <w:rFonts w:ascii="Times New Roman" w:hAnsi="Times New Roman" w:cs="Times New Roman"/>
               </w:rPr>
             </w:pPr>
-            <w:bookmarkStart w:id="1" w:name="_Hlk211296251"/>
+            <w:bookmarkStart w:id="0" w:name="_Hlk211296251"/>
             <w:r>
               <w:rPr>
                 <w:rFonts w:ascii="Times New Roman" w:hAnsi="Times New Roman" w:cs="Times New Roman"/>
@@ -2415,7 +2408,7 @@
           </w:p>
         </w:tc>
       </w:tr>
-      <w:bookmarkEnd w:id="1"/>
+      <w:bookmarkEnd w:id="0"/>
       <w:tr>
         <w:tc>
           <w:tcPr>
@@ -2732,6 +2725,7 @@
       <w:r>
         <w:rPr>
           <w:rFonts w:ascii="Times New Roman" w:hAnsi="Times New Roman" w:cs="Times New Roman"/>
+          <w:noProof/>
           <w:lang w:val="en-US"/>
         </w:rPr>
         <w:lastRenderedPageBreak/>
@@ -2751,7 +2745,7 @@
                     <pic:cNvPicPr/>
                   </pic:nvPicPr>
                   <pic:blipFill rotWithShape="1">
-                    <a:blip r:embed="rId12"/>
+                    <a:blip r:embed="rId13"/>
                     <a:srcRect l="4525" t="5948" r="7390" b="3533"/>
                     <a:stretch>
                       <a:fillRect/>
@@ -3709,7 +3703,7 @@
                     <pic:cNvPicPr/>
                   </pic:nvPicPr>
                   <pic:blipFill>
-                    <a:blip r:embed="rId13">
+                    <a:blip r:embed="rId14">
                       <a:extLst>
                         <a:ext uri="{28A0092B-C50C-407E-A947-70E740481C1C}">
                           <a14:useLocalDpi xmlns:a14="http://schemas.microsoft.com/office/drawing/2010/main" val="0"/>
@@ -3747,24 +3741,14 @@
       <w:r>
         <w:t xml:space="preserve">Figure </w:t>
       </w:r>
-      <w:r>
-        <w:fldChar w:fldCharType="begin"/>
-      </w:r>
-      <w:r>
-        <w:instrText xml:space="preserve"> SEQ Figure \* ARABIC </w:instrText>
-      </w:r>
-      <w:r>
-        <w:fldChar w:fldCharType="separate"/>
-      </w:r>
-      <w:r>
-        <w:rPr>
-          <w:noProof/>
-        </w:rPr>
-        <w:t>6</w:t>
-      </w:r>
-      <w:r>
-        <w:fldChar w:fldCharType="end"/>
-      </w:r>
+      <w:fldSimple w:instr=" SEQ Figure \* ARABIC ">
+        <w:r>
+          <w:rPr>
+            <w:noProof/>
+          </w:rPr>
+          <w:t>6</w:t>
+        </w:r>
+      </w:fldSimple>
       <w:r>
         <w:t xml:space="preserve"> </w:t>
       </w:r>
@@ -4508,24 +4492,14 @@
       <w:r>
         <w:t xml:space="preserve">Table </w:t>
       </w:r>
-      <w:r>
-        <w:fldChar w:fldCharType="begin"/>
-      </w:r>
-      <w:r>
-        <w:instrText xml:space="preserve"> SEQ Table \* ARABIC </w:instrText>
-      </w:r>
-      <w:r>
-        <w:fldChar w:fldCharType="separate"/>
-      </w:r>
-      <w:r>
-        <w:rPr>
-          <w:noProof/>
-        </w:rPr>
-        <w:t>4</w:t>
-      </w:r>
-      <w:r>
-        <w:fldChar w:fldCharType="end"/>
-      </w:r>
+      <w:fldSimple w:instr=" SEQ Table \* ARABIC ">
+        <w:r>
+          <w:rPr>
+            <w:noProof/>
+          </w:rPr>
+          <w:t>4</w:t>
+        </w:r>
+      </w:fldSimple>
       <w:r>
         <w:t xml:space="preserve"> </w:t>
       </w:r>
@@ -4553,35 +4527,7 @@
           <w:rFonts w:ascii="Times New Roman" w:hAnsi="Times New Roman" w:cs="Times New Roman"/>
           <w:color w:val="0E2841" w:themeColor="text2"/>
         </w:rPr>
-        <w:t>The Pearson</w:t>
-      </w:r>
-      <w:r>
-        <w:rPr>
-          <w:rFonts w:ascii="Times New Roman" w:hAnsi="Times New Roman" w:cs="Times New Roman"/>
-          <w:color w:val="0E2841" w:themeColor="text2"/>
-        </w:rPr>
-        <w:t xml:space="preserve"> r</w:t>
-      </w:r>
-      <w:r>
-        <w:rPr>
-          <w:rFonts w:ascii="Times New Roman" w:hAnsi="Times New Roman" w:cs="Times New Roman"/>
-          <w:color w:val="0E2841" w:themeColor="text2"/>
-        </w:rPr>
-        <w:t xml:space="preserve"> value of </w:t>
-      </w:r>
-      <w:r>
-        <w:rPr>
-          <w:rFonts w:ascii="Times New Roman" w:hAnsi="Times New Roman" w:cs="Times New Roman"/>
-          <w:color w:val="0E2841" w:themeColor="text2"/>
-        </w:rPr>
-        <w:t xml:space="preserve"> 0.6687 </w:t>
-      </w:r>
-      <w:r>
-        <w:rPr>
-          <w:rFonts w:ascii="Times New Roman" w:hAnsi="Times New Roman" w:cs="Times New Roman"/>
-          <w:color w:val="0E2841" w:themeColor="text2"/>
-        </w:rPr>
-        <w:t xml:space="preserve">indicates a moderately strong, positive linear correlation between Age and Charges in the raw data. However, the best-fitting </w:t>
+        <w:t xml:space="preserve">The Pearson r value of  0.6687 indicates a moderately strong, positive linear correlation between Age and Charges in the raw data. However, the best-fitting </w:t>
       </w:r>
       <m:oMath>
         <m:sSup>
@@ -4616,21 +4562,7 @@
           <w:rFonts w:ascii="Times New Roman" w:hAnsi="Times New Roman" w:cs="Times New Roman"/>
           <w:color w:val="0E2841" w:themeColor="text2"/>
         </w:rPr>
-        <w:t>still shows that more than half (</w:t>
-      </w:r>
-      <w:r>
-        <w:rPr>
-          <w:rFonts w:ascii="Times New Roman" w:hAnsi="Times New Roman" w:cs="Times New Roman"/>
-          <w:color w:val="0E2841" w:themeColor="text2"/>
-        </w:rPr>
-        <w:t>55%</w:t>
-      </w:r>
-      <w:r>
-        <w:rPr>
-          <w:rFonts w:ascii="Times New Roman" w:hAnsi="Times New Roman" w:cs="Times New Roman"/>
-          <w:color w:val="0E2841" w:themeColor="text2"/>
-        </w:rPr>
-        <w:t>) of the cost variation in this high-charge group is due to factors other than age.</w:t>
+        <w:t>still shows that more than half (55%) of the cost variation in this high-charge group is due to factors other than age.</w:t>
       </w:r>
     </w:p>
     <w:p>
@@ -4689,7 +4621,7 @@
         <w:pStyle w:val="ListParagraph"/>
         <w:keepNext/>
         <w:rPr>
-          <w:rFonts w:ascii="Times New Roman" w:hAnsi="Times New Roman" w:cs="Times New Roman" w:hint="eastAsia"/>
+          <w:rFonts w:ascii="Times New Roman" w:hAnsi="Times New Roman" w:cs="Times New Roman"/>
         </w:rPr>
       </w:pPr>
     </w:p>
@@ -6900,7 +6832,7 @@
                     <pic:cNvPicPr/>
                   </pic:nvPicPr>
                   <pic:blipFill>
-                    <a:blip r:embed="rId14">
+                    <a:blip r:embed="rId15">
                       <a:extLst>
                         <a:ext uri="{28A0092B-C50C-407E-A947-70E740481C1C}">
                           <a14:useLocalDpi xmlns:a14="http://schemas.microsoft.com/office/drawing/2010/main" val="0"/>
@@ -7029,7 +6961,7 @@
                     </pic:cNvPicPr>
                   </pic:nvPicPr>
                   <pic:blipFill>
-                    <a:blip r:embed="rId15">
+                    <a:blip r:embed="rId16">
                       <a:extLst>
                         <a:ext uri="{28A0092B-C50C-407E-A947-70E740481C1C}">
                           <a14:useLocalDpi xmlns:a14="http://schemas.microsoft.com/office/drawing/2010/main" val="0"/>
@@ -7303,7 +7235,7 @@
       <w:pPr>
         <w:ind w:left="720"/>
         <w:rPr>
-          <w:rFonts w:ascii="Times New Roman" w:hAnsi="Times New Roman" w:cs="Times New Roman" w:hint="eastAsia"/>
+          <w:rFonts w:ascii="Times New Roman" w:hAnsi="Times New Roman" w:cs="Times New Roman"/>
         </w:rPr>
       </w:pPr>
     </w:p>
@@ -7315,7 +7247,7 @@
           <w:numId w:val="2"/>
         </w:numPr>
         <w:rPr>
-          <w:rFonts w:ascii="Times New Roman" w:hAnsi="Times New Roman" w:cs="Times New Roman" w:hint="eastAsia"/>
+          <w:rFonts w:ascii="Times New Roman" w:hAnsi="Times New Roman" w:cs="Times New Roman"/>
         </w:rPr>
       </w:pPr>
       <w:r>
@@ -7369,7 +7301,7 @@
                     <pic:cNvPicPr/>
                   </pic:nvPicPr>
                   <pic:blipFill>
-                    <a:blip r:embed="rId16">
+                    <a:blip r:embed="rId17">
                       <a:extLst>
                         <a:ext uri="{28A0092B-C50C-407E-A947-70E740481C1C}">
                           <a14:useLocalDpi xmlns:a14="http://schemas.microsoft.com/office/drawing/2010/main" val="0"/>
@@ -7947,38 +7879,42 @@
           <w:lang w:val="en-US"/>
           <w14:ligatures w14:val="none"/>
         </w:rPr>
-        <w:t xml:space="preserve">Scatter plot between charges and </w:t>
-      </w:r>
-      <w:r>
-        <w:rPr>
-          <w:rFonts w:ascii="Times New Roman" w:hAnsi="Times New Roman" w:cs="Times New Roman"/>
-          <w:b/>
-          <w:bCs/>
-          <w:noProof/>
-          <w:kern w:val="0"/>
-          <w:lang w:val="en-US"/>
-          <w14:ligatures w14:val="none"/>
-        </w:rPr>
-        <w:t>sex</w:t>
+        <w:t>Scatter plot between charges and sex</w:t>
       </w:r>
     </w:p>
     <w:p>
       <w:pPr>
         <w:spacing w:before="100" w:beforeAutospacing="1" w:after="100" w:afterAutospacing="1" w:line="240" w:lineRule="auto"/>
         <w:ind w:left="720"/>
+        <w:rPr>
+          <w:rFonts w:ascii="Times New Roman" w:eastAsia="Times New Roman" w:hAnsi="Times New Roman" w:cs="Times New Roman"/>
+          <w:kern w:val="0"/>
+          <w14:ligatures w14:val="none"/>
+        </w:rPr>
+      </w:pPr>
+      <w:r>
+        <w:rPr>
+          <w:rFonts w:ascii="Times New Roman" w:eastAsia="Times New Roman" w:hAnsi="Times New Roman" w:cs="Times New Roman"/>
+          <w:kern w:val="0"/>
+          <w14:ligatures w14:val="none"/>
+        </w:rPr>
+        <w:t>The distribution for both male and female charges is heavily skewed, meaning most people have low charges, but there</w:t>
+      </w:r>
+      <w:r>
         <w:rPr>
           <w:rFonts w:ascii="Times New Roman" w:eastAsia="Times New Roman" w:hAnsi="Times New Roman" w:cs="Times New Roman" w:hint="eastAsia"/>
           <w:kern w:val="0"/>
           <w14:ligatures w14:val="none"/>
         </w:rPr>
-      </w:pPr>
+        <w:t>’</w:t>
+      </w:r>
       <w:r>
         <w:rPr>
           <w:rFonts w:ascii="Times New Roman" w:eastAsia="Times New Roman" w:hAnsi="Times New Roman" w:cs="Times New Roman"/>
           <w:kern w:val="0"/>
           <w14:ligatures w14:val="none"/>
         </w:rPr>
-        <w:t>The distribution for both male and female charges is heavily skewed, meaning most people have low charges, but there</w:t>
+        <w:t>s a long tail of very high charges. The density of points is highest in the to range for both sexes.</w:t>
       </w:r>
       <w:r>
         <w:rPr>
@@ -7986,7 +7922,7 @@
           <w:kern w:val="0"/>
           <w14:ligatures w14:val="none"/>
         </w:rPr>
-        <w:t>’</w:t>
+        <w:t xml:space="preserve"> </w:t>
       </w:r>
       <w:r>
         <w:rPr>
@@ -7994,7 +7930,7 @@
           <w:kern w:val="0"/>
           <w14:ligatures w14:val="none"/>
         </w:rPr>
-        <w:t>s a long tail of very high charges. The density of points is highest in the to range for both sexes.</w:t>
+        <w:t>The bulk of the points for male and female charges overlap almost entirely. It</w:t>
       </w:r>
       <w:r>
         <w:rPr>
@@ -8002,7 +7938,7 @@
           <w:kern w:val="0"/>
           <w14:ligatures w14:val="none"/>
         </w:rPr>
-        <w:t xml:space="preserve"> </w:t>
+        <w:t>’</w:t>
       </w:r>
       <w:r>
         <w:rPr>
@@ -8010,22 +7946,6 @@
           <w:kern w:val="0"/>
           <w14:ligatures w14:val="none"/>
         </w:rPr>
-        <w:t>The bulk of the points for male and female charges overlap almost entirely. It</w:t>
-      </w:r>
-      <w:r>
-        <w:rPr>
-          <w:rFonts w:ascii="Times New Roman" w:eastAsia="Times New Roman" w:hAnsi="Times New Roman" w:cs="Times New Roman" w:hint="eastAsia"/>
-          <w:kern w:val="0"/>
-          <w14:ligatures w14:val="none"/>
-        </w:rPr>
-        <w:t>’</w:t>
-      </w:r>
-      <w:r>
-        <w:rPr>
-          <w:rFonts w:ascii="Times New Roman" w:eastAsia="Times New Roman" w:hAnsi="Times New Roman" w:cs="Times New Roman"/>
-          <w:kern w:val="0"/>
-          <w14:ligatures w14:val="none"/>
-        </w:rPr>
         <w:t>s hard to visually identify a clear separation or group where one sex dominates the other.</w:t>
       </w:r>
     </w:p>
@@ -8044,7 +7964,7 @@
           <w:lang w:val="en-US"/>
         </w:rPr>
         <w:drawing>
-          <wp:inline distT="0" distB="0" distL="0" distR="0" wp14:anchorId="0A271A1C" wp14:editId="14175927">
+          <wp:inline distT="0" distB="0" distL="0" distR="0" wp14:anchorId="0A271A1C" wp14:editId="06DF7DF4">
             <wp:extent cx="3464897" cy="2182483"/>
             <wp:effectExtent l="0" t="0" r="2540" b="2540"/>
             <wp:docPr id="1880535080" name="Picture 4" descr="A graph of a person and person&#10;&#10;AI-generated content may be incorrect."/>
@@ -8059,7 +7979,7 @@
                     <pic:cNvPicPr/>
                   </pic:nvPicPr>
                   <pic:blipFill rotWithShape="1">
-                    <a:blip r:embed="rId17" cstate="print">
+                    <a:blip r:embed="rId18" cstate="print">
                       <a:extLst>
                         <a:ext uri="{28A0092B-C50C-407E-A947-70E740481C1C}">
                           <a14:useLocalDpi xmlns:a14="http://schemas.microsoft.com/office/drawing/2010/main" val="0"/>
@@ -8225,7 +8145,7 @@
                     <pic:cNvPicPr/>
                   </pic:nvPicPr>
                   <pic:blipFill rotWithShape="1">
-                    <a:blip r:embed="rId18">
+                    <a:blip r:embed="rId19">
                       <a:extLst>
                         <a:ext uri="{28A0092B-C50C-407E-A947-70E740481C1C}">
                           <a14:useLocalDpi xmlns:a14="http://schemas.microsoft.com/office/drawing/2010/main" val="0"/>
@@ -8272,24 +8192,14 @@
       <w:r>
         <w:t xml:space="preserve">Figure </w:t>
       </w:r>
-      <w:r>
-        <w:fldChar w:fldCharType="begin"/>
-      </w:r>
-      <w:r>
-        <w:instrText xml:space="preserve"> SEQ Figure \* ARABIC </w:instrText>
-      </w:r>
-      <w:r>
-        <w:fldChar w:fldCharType="separate"/>
-      </w:r>
-      <w:r>
-        <w:rPr>
-          <w:noProof/>
-        </w:rPr>
-        <w:t>11</w:t>
-      </w:r>
-      <w:r>
-        <w:fldChar w:fldCharType="end"/>
-      </w:r>
+      <w:fldSimple w:instr=" SEQ Figure \* ARABIC ">
+        <w:r>
+          <w:rPr>
+            <w:noProof/>
+          </w:rPr>
+          <w:t>11</w:t>
+        </w:r>
+      </w:fldSimple>
       <w:r>
         <w:rPr>
           <w:rFonts w:hint="eastAsia"/>
@@ -8324,7 +8234,7 @@
           <w:numId w:val="2"/>
         </w:numPr>
         <w:rPr>
-          <w:rFonts w:ascii="Times New Roman" w:hAnsi="Times New Roman" w:cs="Times New Roman" w:hint="eastAsia"/>
+          <w:rFonts w:ascii="Times New Roman" w:hAnsi="Times New Roman" w:cs="Times New Roman"/>
           <w:b/>
           <w:bCs/>
           <w:lang w:val="en-US"/>
@@ -8669,7 +8579,7 @@
                     <pic:cNvPicPr/>
                   </pic:nvPicPr>
                   <pic:blipFill rotWithShape="1">
-                    <a:blip r:embed="rId19">
+                    <a:blip r:embed="rId20">
                       <a:extLst>
                         <a:ext uri="{28A0092B-C50C-407E-A947-70E740481C1C}">
                           <a14:useLocalDpi xmlns:a14="http://schemas.microsoft.com/office/drawing/2010/main" val="0"/>
@@ -9031,7 +8941,7 @@
                     <pic:cNvPicPr/>
                   </pic:nvPicPr>
                   <pic:blipFill rotWithShape="1">
-                    <a:blip r:embed="rId20">
+                    <a:blip r:embed="rId21">
                       <a:extLst>
                         <a:ext uri="{28A0092B-C50C-407E-A947-70E740481C1C}">
                           <a14:useLocalDpi xmlns:a14="http://schemas.microsoft.com/office/drawing/2010/main" val="0"/>
@@ -9075,24 +8985,14 @@
       <w:r>
         <w:t xml:space="preserve">Figure </w:t>
       </w:r>
-      <w:r>
-        <w:fldChar w:fldCharType="begin"/>
-      </w:r>
-      <w:r>
-        <w:instrText xml:space="preserve"> SEQ Figure \* ARABIC </w:instrText>
-      </w:r>
-      <w:r>
-        <w:fldChar w:fldCharType="separate"/>
-      </w:r>
-      <w:r>
-        <w:rPr>
-          <w:noProof/>
-        </w:rPr>
-        <w:t>13</w:t>
-      </w:r>
-      <w:r>
-        <w:fldChar w:fldCharType="end"/>
-      </w:r>
+      <w:fldSimple w:instr=" SEQ Figure \* ARABIC ">
+        <w:r>
+          <w:rPr>
+            <w:noProof/>
+          </w:rPr>
+          <w:t>13</w:t>
+        </w:r>
+      </w:fldSimple>
       <w:r>
         <w:t xml:space="preserve"> </w:t>
       </w:r>
@@ -9287,7 +9187,7 @@
                     <pic:cNvPicPr/>
                   </pic:nvPicPr>
                   <pic:blipFill>
-                    <a:blip r:embed="rId21">
+                    <a:blip r:embed="rId22">
                       <a:extLst>
                         <a:ext uri="{28A0092B-C50C-407E-A947-70E740481C1C}">
                           <a14:useLocalDpi xmlns:a14="http://schemas.microsoft.com/office/drawing/2010/main" val="0"/>
@@ -9380,13 +9280,7 @@
         <w:rPr>
           <w:rFonts w:ascii="Times New Roman" w:hAnsi="Times New Roman" w:cs="Times New Roman"/>
         </w:rPr>
-        <w:t xml:space="preserve">By generating a violin plot to systematically visualize data distribution and probability, the southeast region consistently demonstrate the highest average costs. </w:t>
-      </w:r>
-      <w:r>
-        <w:rPr>
-          <w:rFonts w:ascii="Times New Roman" w:hAnsi="Times New Roman" w:cs="Times New Roman"/>
-        </w:rPr>
-        <w:t>The wider density in the moderate-to-high charge range suggests that costs for common medical procedures, or the average health profile of the region's population, systematically results in higher claims. This difference is statistically valuable, even if it accounts for a small percentage of the total variance, as it reflects genuine regional variations in healthcare pricing and utilization.</w:t>
+        <w:t>By generating a violin plot to systematically visualize data distribution and probability, the southeast region consistently demonstrate the highest average costs. The wider density in the moderate-to-high charge range suggests that costs for common medical procedures, or the average health profile of the region's population, systematically results in higher claims. This difference is statistically valuable, even if it accounts for a small percentage of the total variance, as it reflects genuine regional variations in healthcare pricing and utilization.</w:t>
       </w:r>
     </w:p>
     <w:p>
@@ -9401,7 +9295,7 @@
           <w:noProof/>
         </w:rPr>
         <w:drawing>
-          <wp:inline distT="0" distB="0" distL="0" distR="0" wp14:anchorId="629CF9F2" wp14:editId="70EFD82A">
+          <wp:inline distT="0" distB="0" distL="0" distR="0" wp14:anchorId="629CF9F2" wp14:editId="13A04764">
             <wp:extent cx="3947532" cy="2368519"/>
             <wp:effectExtent l="0" t="0" r="2540" b="0"/>
             <wp:docPr id="1337387900" name="Picture 30" descr="A diagram of different colored shapes&#10;&#10;AI-generated content may be incorrect."/>
@@ -9416,7 +9310,7 @@
                     <pic:cNvPicPr/>
                   </pic:nvPicPr>
                   <pic:blipFill>
-                    <a:blip r:embed="rId22" cstate="print">
+                    <a:blip r:embed="rId23" cstate="print">
                       <a:extLst>
                         <a:ext uri="{28A0092B-C50C-407E-A947-70E740481C1C}">
                           <a14:useLocalDpi xmlns:a14="http://schemas.microsoft.com/office/drawing/2010/main" val="0"/>
@@ -9451,24 +9345,14 @@
       <w:r>
         <w:t xml:space="preserve">Figure </w:t>
       </w:r>
-      <w:r>
-        <w:fldChar w:fldCharType="begin"/>
-      </w:r>
-      <w:r>
-        <w:instrText xml:space="preserve"> SEQ Figure \* ARABIC </w:instrText>
-      </w:r>
-      <w:r>
-        <w:fldChar w:fldCharType="separate"/>
-      </w:r>
-      <w:r>
-        <w:rPr>
-          <w:noProof/>
-        </w:rPr>
-        <w:t>15</w:t>
-      </w:r>
-      <w:r>
-        <w:fldChar w:fldCharType="end"/>
-      </w:r>
+      <w:fldSimple w:instr=" SEQ Figure \* ARABIC ">
+        <w:r>
+          <w:rPr>
+            <w:noProof/>
+          </w:rPr>
+          <w:t>15</w:t>
+        </w:r>
+      </w:fldSimple>
       <w:r>
         <w:rPr>
           <w:rFonts w:hint="eastAsia"/>
@@ -10591,24 +10475,14 @@
       <w:r>
         <w:t xml:space="preserve">Table </w:t>
       </w:r>
-      <w:r>
-        <w:fldChar w:fldCharType="begin"/>
-      </w:r>
-      <w:r>
-        <w:instrText xml:space="preserve"> SEQ Table \* ARABIC </w:instrText>
-      </w:r>
-      <w:r>
-        <w:fldChar w:fldCharType="separate"/>
-      </w:r>
-      <w:r>
-        <w:rPr>
-          <w:noProof/>
-        </w:rPr>
-        <w:t>6</w:t>
-      </w:r>
-      <w:r>
-        <w:fldChar w:fldCharType="end"/>
-      </w:r>
+      <w:fldSimple w:instr=" SEQ Table \* ARABIC ">
+        <w:r>
+          <w:rPr>
+            <w:noProof/>
+          </w:rPr>
+          <w:t>6</w:t>
+        </w:r>
+      </w:fldSimple>
       <w:r>
         <w:t xml:space="preserve"> Dummy variable example for smoking condition</w:t>
       </w:r>
@@ -10643,13 +10517,7 @@
         <w:rPr>
           <w:rFonts w:ascii="Times New Roman" w:hAnsi="Times New Roman" w:cs="Times New Roman"/>
         </w:rPr>
-        <w:t xml:space="preserve">if </w:t>
-      </w:r>
-      <w:r>
-        <w:rPr>
-          <w:rFonts w:ascii="Times New Roman" w:hAnsi="Times New Roman" w:cs="Times New Roman"/>
-        </w:rPr>
-        <w:t>the person is a smoker (1), the model adds the full weight (</w:t>
+        <w:t>if the person is a smoker (1), the model adds the full weight (</w:t>
       </w:r>
       <m:oMath>
         <m:sSub>
@@ -11251,6 +11119,7 @@
       <w:r>
         <w:rPr>
           <w:rFonts w:ascii="Times New Roman" w:hAnsi="Times New Roman" w:cs="Times New Roman"/>
+          <w:noProof/>
         </w:rPr>
         <w:drawing>
           <wp:inline distT="0" distB="0" distL="0" distR="0" wp14:anchorId="5322E05A" wp14:editId="0F37B183">
@@ -11268,7 +11137,7 @@
                     <pic:cNvPicPr/>
                   </pic:nvPicPr>
                   <pic:blipFill rotWithShape="1">
-                    <a:blip r:embed="rId23"/>
+                    <a:blip r:embed="rId24"/>
                     <a:srcRect l="3846" t="1965" r="11539"/>
                     <a:stretch>
                       <a:fillRect/>
@@ -11306,24 +11175,14 @@
       <w:r>
         <w:t xml:space="preserve">Figure </w:t>
       </w:r>
-      <w:r>
-        <w:fldChar w:fldCharType="begin"/>
-      </w:r>
-      <w:r>
-        <w:instrText xml:space="preserve"> SEQ Figure \* ARABIC </w:instrText>
-      </w:r>
-      <w:r>
-        <w:fldChar w:fldCharType="separate"/>
-      </w:r>
-      <w:r>
-        <w:rPr>
-          <w:noProof/>
-        </w:rPr>
-        <w:t>16</w:t>
-      </w:r>
-      <w:r>
-        <w:fldChar w:fldCharType="end"/>
-      </w:r>
+      <w:fldSimple w:instr=" SEQ Figure \* ARABIC ">
+        <w:r>
+          <w:rPr>
+            <w:noProof/>
+          </w:rPr>
+          <w:t>16</w:t>
+        </w:r>
+      </w:fldSimple>
       <w:r>
         <w:t xml:space="preserve"> Correlation heatmap for all variables vs. charges</w:t>
       </w:r>
@@ -11347,14 +11206,12 @@
           <w:rFonts w:ascii="Times New Roman" w:hAnsi="Times New Roman" w:cs="Times New Roman"/>
         </w:rPr>
       </w:pPr>
-      <w:bookmarkStart w:id="2" w:name="OLE_LINK29"/>
       <w:r>
         <w:rPr>
           <w:rFonts w:ascii="Times New Roman" w:hAnsi="Times New Roman" w:cs="Times New Roman"/>
         </w:rPr>
         <w:t>Charges = -11931.22 + 256.98 * age + 337.09 * bmi + 425.28 * children - 18.59 * Sex_Male + 23651.13 * Smoker_Yes - 370.68 * Region_Northwest - 657.86 * Region_Southeast - 809.80 * Region_Southwest</w:t>
       </w:r>
-      <w:bookmarkEnd w:id="2"/>
     </w:p>
     <w:p>
       <w:pPr>
@@ -13964,9 +13821,229 @@
         </w:rPr>
       </w:pPr>
     </w:p>
+    <w:p>
+      <w:pPr>
+        <w:pStyle w:val="ListParagraph"/>
+        <w:numPr>
+          <w:ilvl w:val="0"/>
+          <w:numId w:val="2"/>
+        </w:numPr>
+        <w:rPr>
+          <w:rFonts w:ascii="Times New Roman" w:hAnsi="Times New Roman" w:cs="Times New Roman"/>
+        </w:rPr>
+      </w:pPr>
+    </w:p>
+    <w:p>
+      <w:pPr>
+        <w:ind w:left="360"/>
+        <w:rPr>
+          <w:rFonts w:ascii="Times New Roman" w:hAnsi="Times New Roman" w:cs="Times New Roman"/>
+        </w:rPr>
+      </w:pPr>
+      <w:r>
+        <w:rPr>
+          <w:rFonts w:ascii="Times New Roman" w:hAnsi="Times New Roman" w:cs="Times New Roman"/>
+        </w:rPr>
+        <w:t>After using Mu</w:t>
+      </w:r>
+    </w:p>
+    <w:p>
+      <w:pPr>
+        <w:ind w:left="360"/>
+        <w:rPr>
+          <w:rFonts w:ascii="Times New Roman" w:hAnsi="Times New Roman" w:cs="Times New Roman"/>
+        </w:rPr>
+      </w:pPr>
+      <w:r>
+        <w:rPr>
+          <w:noProof/>
+        </w:rPr>
+        <w:lastRenderedPageBreak/>
+        <w:drawing>
+          <wp:inline distT="0" distB="0" distL="0" distR="0" wp14:anchorId="2B9D9FB5" wp14:editId="7148DF02">
+            <wp:extent cx="5943600" cy="4741545"/>
+            <wp:effectExtent l="0" t="0" r="0" b="0"/>
+            <wp:docPr id="1186649919" name="Picture 32" descr="A graph of a diagram&#10;&#10;AI-generated content may be incorrect."/>
+            <wp:cNvGraphicFramePr>
+              <a:graphicFrameLocks xmlns:a="http://schemas.openxmlformats.org/drawingml/2006/main" noChangeAspect="1"/>
+            </wp:cNvGraphicFramePr>
+            <a:graphic xmlns:a="http://schemas.openxmlformats.org/drawingml/2006/main">
+              <a:graphicData uri="http://schemas.openxmlformats.org/drawingml/2006/picture">
+                <pic:pic xmlns:pic="http://schemas.openxmlformats.org/drawingml/2006/picture">
+                  <pic:nvPicPr>
+                    <pic:cNvPr id="1186649919" name="Picture 32" descr="A graph of a diagram&#10;&#10;AI-generated content may be incorrect."/>
+                    <pic:cNvPicPr/>
+                  </pic:nvPicPr>
+                  <pic:blipFill>
+                    <a:blip r:embed="rId25" cstate="print">
+                      <a:extLst>
+                        <a:ext uri="{28A0092B-C50C-407E-A947-70E740481C1C}">
+                          <a14:useLocalDpi xmlns:a14="http://schemas.microsoft.com/office/drawing/2010/main" val="0"/>
+                        </a:ext>
+                      </a:extLst>
+                    </a:blip>
+                    <a:stretch>
+                      <a:fillRect/>
+                    </a:stretch>
+                  </pic:blipFill>
+                  <pic:spPr>
+                    <a:xfrm>
+                      <a:off x="0" y="0"/>
+                      <a:ext cx="5943600" cy="4741545"/>
+                    </a:xfrm>
+                    <a:prstGeom prst="rect">
+                      <a:avLst/>
+                    </a:prstGeom>
+                  </pic:spPr>
+                </pic:pic>
+              </a:graphicData>
+            </a:graphic>
+          </wp:inline>
+        </w:drawing>
+      </w:r>
+      <w:r>
+        <w:rPr>
+          <w:noProof/>
+        </w:rPr>
+        <w:lastRenderedPageBreak/>
+        <w:drawing>
+          <wp:inline distT="0" distB="0" distL="0" distR="0" wp14:anchorId="3BE3E188" wp14:editId="6FA03CC9">
+            <wp:extent cx="5943600" cy="3937000"/>
+            <wp:effectExtent l="0" t="0" r="0" b="0"/>
+            <wp:docPr id="242045303" name="Picture 33" descr="A diagram of a network&#10;&#10;AI-generated content may be incorrect."/>
+            <wp:cNvGraphicFramePr>
+              <a:graphicFrameLocks xmlns:a="http://schemas.openxmlformats.org/drawingml/2006/main" noChangeAspect="1"/>
+            </wp:cNvGraphicFramePr>
+            <a:graphic xmlns:a="http://schemas.openxmlformats.org/drawingml/2006/main">
+              <a:graphicData uri="http://schemas.openxmlformats.org/drawingml/2006/picture">
+                <pic:pic xmlns:pic="http://schemas.openxmlformats.org/drawingml/2006/picture">
+                  <pic:nvPicPr>
+                    <pic:cNvPr id="242045303" name="Picture 33" descr="A diagram of a network&#10;&#10;AI-generated content may be incorrect."/>
+                    <pic:cNvPicPr/>
+                  </pic:nvPicPr>
+                  <pic:blipFill>
+                    <a:blip r:embed="rId26" cstate="print">
+                      <a:extLst>
+                        <a:ext uri="{28A0092B-C50C-407E-A947-70E740481C1C}">
+                          <a14:useLocalDpi xmlns:a14="http://schemas.microsoft.com/office/drawing/2010/main" val="0"/>
+                        </a:ext>
+                      </a:extLst>
+                    </a:blip>
+                    <a:stretch>
+                      <a:fillRect/>
+                    </a:stretch>
+                  </pic:blipFill>
+                  <pic:spPr>
+                    <a:xfrm>
+                      <a:off x="0" y="0"/>
+                      <a:ext cx="5943600" cy="3937000"/>
+                    </a:xfrm>
+                    <a:prstGeom prst="rect">
+                      <a:avLst/>
+                    </a:prstGeom>
+                  </pic:spPr>
+                </pic:pic>
+              </a:graphicData>
+            </a:graphic>
+          </wp:inline>
+        </w:drawing>
+      </w:r>
+      <w:r>
+        <w:rPr>
+          <w:noProof/>
+        </w:rPr>
+        <w:drawing>
+          <wp:inline distT="0" distB="0" distL="0" distR="0" wp14:anchorId="23C30AD9" wp14:editId="0333A727">
+            <wp:extent cx="5943600" cy="2092325"/>
+            <wp:effectExtent l="0" t="0" r="0" b="3175"/>
+            <wp:docPr id="2095762193" name="Picture 34" descr="A screenshot of a graph&#10;&#10;AI-generated content may be incorrect."/>
+            <wp:cNvGraphicFramePr>
+              <a:graphicFrameLocks xmlns:a="http://schemas.openxmlformats.org/drawingml/2006/main" noChangeAspect="1"/>
+            </wp:cNvGraphicFramePr>
+            <a:graphic xmlns:a="http://schemas.openxmlformats.org/drawingml/2006/main">
+              <a:graphicData uri="http://schemas.openxmlformats.org/drawingml/2006/picture">
+                <pic:pic xmlns:pic="http://schemas.openxmlformats.org/drawingml/2006/picture">
+                  <pic:nvPicPr>
+                    <pic:cNvPr id="2095762193" name="Picture 34" descr="A screenshot of a graph&#10;&#10;AI-generated content may be incorrect."/>
+                    <pic:cNvPicPr/>
+                  </pic:nvPicPr>
+                  <pic:blipFill>
+                    <a:blip r:embed="rId27" cstate="print">
+                      <a:extLst>
+                        <a:ext uri="{28A0092B-C50C-407E-A947-70E740481C1C}">
+                          <a14:useLocalDpi xmlns:a14="http://schemas.microsoft.com/office/drawing/2010/main" val="0"/>
+                        </a:ext>
+                      </a:extLst>
+                    </a:blip>
+                    <a:stretch>
+                      <a:fillRect/>
+                    </a:stretch>
+                  </pic:blipFill>
+                  <pic:spPr>
+                    <a:xfrm>
+                      <a:off x="0" y="0"/>
+                      <a:ext cx="5943600" cy="2092325"/>
+                    </a:xfrm>
+                    <a:prstGeom prst="rect">
+                      <a:avLst/>
+                    </a:prstGeom>
+                  </pic:spPr>
+                </pic:pic>
+              </a:graphicData>
+            </a:graphic>
+          </wp:inline>
+        </w:drawing>
+      </w:r>
+      <w:r>
+        <w:rPr>
+          <w:noProof/>
+        </w:rPr>
+        <w:drawing>
+          <wp:inline distT="0" distB="0" distL="0" distR="0" wp14:anchorId="3DA2DA72" wp14:editId="781971E7">
+            <wp:extent cx="5943600" cy="2092325"/>
+            <wp:effectExtent l="0" t="0" r="0" b="3175"/>
+            <wp:docPr id="527797712" name="Picture 35" descr="A graph of training and training&#10;&#10;AI-generated content may be incorrect."/>
+            <wp:cNvGraphicFramePr>
+              <a:graphicFrameLocks xmlns:a="http://schemas.openxmlformats.org/drawingml/2006/main" noChangeAspect="1"/>
+            </wp:cNvGraphicFramePr>
+            <a:graphic xmlns:a="http://schemas.openxmlformats.org/drawingml/2006/main">
+              <a:graphicData uri="http://schemas.openxmlformats.org/drawingml/2006/picture">
+                <pic:pic xmlns:pic="http://schemas.openxmlformats.org/drawingml/2006/picture">
+                  <pic:nvPicPr>
+                    <pic:cNvPr id="527797712" name="Picture 35" descr="A graph of training and training&#10;&#10;AI-generated content may be incorrect."/>
+                    <pic:cNvPicPr/>
+                  </pic:nvPicPr>
+                  <pic:blipFill>
+                    <a:blip r:embed="rId28" cstate="print">
+                      <a:extLst>
+                        <a:ext uri="{28A0092B-C50C-407E-A947-70E740481C1C}">
+                          <a14:useLocalDpi xmlns:a14="http://schemas.microsoft.com/office/drawing/2010/main" val="0"/>
+                        </a:ext>
+                      </a:extLst>
+                    </a:blip>
+                    <a:stretch>
+                      <a:fillRect/>
+                    </a:stretch>
+                  </pic:blipFill>
+                  <pic:spPr>
+                    <a:xfrm>
+                      <a:off x="0" y="0"/>
+                      <a:ext cx="5943600" cy="2092325"/>
+                    </a:xfrm>
+                    <a:prstGeom prst="rect">
+                      <a:avLst/>
+                    </a:prstGeom>
+                  </pic:spPr>
+                </pic:pic>
+              </a:graphicData>
+            </a:graphic>
+          </wp:inline>
+        </w:drawing>
+      </w:r>
+    </w:p>
     <w:sectPr>
-      <w:headerReference w:type="even" r:id="rId24"/>
-      <w:headerReference w:type="default" r:id="rId25"/>
+      <w:headerReference w:type="even" r:id="rId29"/>
+      <w:headerReference w:type="default" r:id="rId30"/>
       <w:pgSz w:w="12240" w:h="15840"/>
       <w:pgMar w:top="1440" w:right="1440" w:bottom="1440" w:left="1440" w:header="708" w:footer="708" w:gutter="0"/>
       <w:cols w:space="708"/>
@@ -15874,6 +15951,7 @@
   <w:style w:type="character" w:default="1" w:styleId="DefaultParagraphFont">
     <w:name w:val="Default Paragraph Font"/>
     <w:uiPriority w:val="1"/>
+    <w:semiHidden/>
     <w:unhideWhenUsed/>
   </w:style>
   <w:style w:type="table" w:default="1" w:styleId="TableNormal">

</xml_diff>